<commit_message>
CAN-77 Update tourism content.
</commit_message>
<xml_diff>
--- a/public/contents/program/tourism/DU LỊCH CANADA CẦN BAO NHIÊU TIỀN.docx
+++ b/public/contents/program/tourism/DU LỊCH CANADA CẦN BAO NHIÊU TIỀN.docx
@@ -1,175 +1,212 @@
 
 <file path=word/document.xml><?xml version="1.0" encoding="utf-8"?>
-<w:document xmlns:wpc="http://schemas.microsoft.com/office/word/2010/wordprocessingCanvas" xmlns:cx="http://schemas.microsoft.com/office/drawing/2014/chartex" xmlns:cx1="http://schemas.microsoft.com/office/drawing/2015/9/8/chartex" xmlns:cx2="http://schemas.microsoft.com/office/drawing/2015/10/21/chartex" xmlns:cx3="http://schemas.microsoft.com/office/drawing/2016/5/9/chartex" xmlns:cx4="http://schemas.microsoft.com/office/drawing/2016/5/10/chartex" xmlns:cx5="http://schemas.microsoft.com/office/drawing/2016/5/11/chartex" xmlns:cx6="http://schemas.microsoft.com/office/drawing/2016/5/12/chartex" xmlns:cx7="http://schemas.microsoft.com/office/drawing/2016/5/13/chartex" xmlns:cx8="http://schemas.microsoft.com/office/drawing/2016/5/14/chartex" xmlns:mc="http://schemas.openxmlformats.org/markup-compatibility/2006" xmlns:aink="http://schemas.microsoft.com/office/drawing/2016/ink" xmlns:am3d="http://schemas.microsoft.com/office/drawing/2017/model3d" xmlns:o="urn:schemas-microsoft-com:office:office" xmlns:oel="http://schemas.microsoft.com/office/2019/extlst" xmlns:r="http://schemas.openxmlformats.org/officeDocument/2006/relationships" xmlns:m="http://schemas.openxmlformats.org/officeDocument/2006/math" xmlns:v="urn:schemas-microsoft-com:vml" xmlns:wp14="http://schemas.microsoft.com/office/word/2010/wordprocessingDrawing" xmlns:wp="http://schemas.openxmlformats.org/drawingml/2006/wordprocessingDrawing" xmlns:w10="urn:schemas-microsoft-com:office:word" xmlns:w="http://schemas.openxmlformats.org/wordprocessingml/2006/main" xmlns:w14="http://schemas.microsoft.com/office/word/2010/wordml" xmlns:w15="http://schemas.microsoft.com/office/word/2012/wordml" xmlns:w16cex="http://schemas.microsoft.com/office/word/2018/wordml/cex" xmlns:w16cid="http://schemas.microsoft.com/office/word/2016/wordml/cid" xmlns:w16="http://schemas.microsoft.com/office/word/2018/wordml" xmlns:w16sdtdh="http://schemas.microsoft.com/office/word/2020/wordml/sdtdatahash" xmlns:w16se="http://schemas.microsoft.com/office/word/2015/wordml/symex" xmlns:wpg="http://schemas.microsoft.com/office/word/2010/wordprocessingGroup" xmlns:wpi="http://schemas.microsoft.com/office/word/2010/wordprocessingInk" xmlns:wne="http://schemas.microsoft.com/office/word/2006/wordml" xmlns:wps="http://schemas.microsoft.com/office/word/2010/wordprocessingShape" mc:Ignorable="w14 w15 w16se w16cid w16 w16cex w16sdtdh wp14">
+<w:document xmlns:wpc="http://schemas.microsoft.com/office/word/2010/wordprocessingCanvas" xmlns:cx="http://schemas.microsoft.com/office/drawing/2014/chartex" xmlns:cx1="http://schemas.microsoft.com/office/drawing/2015/9/8/chartex" xmlns:cx2="http://schemas.microsoft.com/office/drawing/2015/10/21/chartex" xmlns:cx3="http://schemas.microsoft.com/office/drawing/2016/5/9/chartex" xmlns:cx4="http://schemas.microsoft.com/office/drawing/2016/5/10/chartex" xmlns:cx5="http://schemas.microsoft.com/office/drawing/2016/5/11/chartex" xmlns:cx6="http://schemas.microsoft.com/office/drawing/2016/5/12/chartex" xmlns:cx7="http://schemas.microsoft.com/office/drawing/2016/5/13/chartex" xmlns:cx8="http://schemas.microsoft.com/office/drawing/2016/5/14/chartex" xmlns:mc="http://schemas.openxmlformats.org/markup-compatibility/2006" xmlns:aink="http://schemas.microsoft.com/office/drawing/2016/ink" xmlns:am3d="http://schemas.microsoft.com/office/drawing/2017/model3d" xmlns:o="urn:schemas-microsoft-com:office:office" xmlns:oel="http://schemas.microsoft.com/office/2019/extlst" xmlns:r="http://schemas.openxmlformats.org/officeDocument/2006/relationships" xmlns:m="http://schemas.openxmlformats.org/officeDocument/2006/math" xmlns:v="urn:schemas-microsoft-com:vml" xmlns:wp14="http://schemas.microsoft.com/office/word/2010/wordprocessingDrawing" xmlns:wp="http://schemas.openxmlformats.org/drawingml/2006/wordprocessingDrawing" xmlns:w10="urn:schemas-microsoft-com:office:word" xmlns:w="http://schemas.openxmlformats.org/wordprocessingml/2006/main" xmlns:w14="http://schemas.microsoft.com/office/word/2010/wordml" xmlns:w15="http://schemas.microsoft.com/office/word/2012/wordml" xmlns:w16cex="http://schemas.microsoft.com/office/word/2018/wordml/cex" xmlns:w16cid="http://schemas.microsoft.com/office/word/2016/wordml/cid" xmlns:w16="http://schemas.microsoft.com/office/word/2018/wordml" xmlns:w16du="http://schemas.microsoft.com/office/word/2023/wordml/word16du" xmlns:w16sdtdh="http://schemas.microsoft.com/office/word/2020/wordml/sdtdatahash" xmlns:w16se="http://schemas.microsoft.com/office/word/2015/wordml/symex" xmlns:wpg="http://schemas.microsoft.com/office/word/2010/wordprocessingGroup" xmlns:wpi="http://schemas.microsoft.com/office/word/2010/wordprocessingInk" xmlns:wne="http://schemas.microsoft.com/office/word/2006/wordml" xmlns:wps="http://schemas.microsoft.com/office/word/2010/wordprocessingShape" mc:Ignorable="w14 w15 w16se w16cid w16 w16cex w16sdtdh wp14">
   <w:body>
     <w:p>
       <w:pPr>
-        <w:rPr>
-          <w:lang w:val="vi-VN"/>
-        </w:rPr>
-      </w:pPr>
-      <w:r>
-        <w:rPr>
-          <w:lang w:val="vi-VN"/>
-        </w:rPr>
-        <w:t xml:space="preserve">DU LỊCH CANADA CẦN BAO NHIÊU TIỀN? </w:t>
-      </w:r>
-    </w:p>
-    <w:p>
-      <w:pPr>
-        <w:rPr>
-          <w:lang w:val="vi-VN"/>
-        </w:rPr>
-      </w:pPr>
-    </w:p>
-    <w:p>
-      <w:pPr>
-        <w:rPr>
-          <w:rFonts w:ascii="Roboto" w:hAnsi="Roboto"/>
+        <w:pStyle w:val="Heading1"/>
+        <w:jc w:val="center"/>
+        <w:rPr>
+          <w:rFonts w:ascii="Times New Roman" w:hAnsi="Times New Roman" w:cs="Times New Roman"/>
+          <w:b/>
+          <w:bCs/>
+          <w:color w:val="000000" w:themeColor="text1"/>
+          <w:sz w:val="40"/>
+          <w:szCs w:val="40"/>
+          <w:lang w:val="vi-VN"/>
+        </w:rPr>
+      </w:pPr>
+      <w:r>
+        <w:rPr>
+          <w:rFonts w:ascii="Times New Roman" w:hAnsi="Times New Roman" w:cs="Times New Roman"/>
+          <w:b/>
+          <w:bCs/>
+          <w:color w:val="000000" w:themeColor="text1"/>
+          <w:sz w:val="40"/>
+          <w:szCs w:val="40"/>
+          <w:lang w:val="vi-VN"/>
+        </w:rPr>
+        <w:t>DU LỊCH CANADA CẦN BAO NHIÊU TIỀN?</w:t>
+      </w:r>
+    </w:p>
+    <w:p>
+      <w:pPr>
+        <w:rPr>
+          <w:rFonts w:ascii="Times New Roman" w:hAnsi="Times New Roman" w:cs="Times New Roman"/>
+          <w:lang w:val="vi-VN"/>
+        </w:rPr>
+      </w:pPr>
+    </w:p>
+    <w:p>
+      <w:pPr>
+        <w:rPr>
+          <w:rFonts w:ascii="Times New Roman" w:hAnsi="Times New Roman" w:cs="Times New Roman"/>
+          <w:color w:val="000000" w:themeColor="text1"/>
+          <w:shd w:val="clear" w:color="auto" w:fill="FFFFFF"/>
+          <w:lang w:val="vi-VN"/>
+        </w:rPr>
+      </w:pPr>
+      <w:r>
+        <w:rPr>
+          <w:rFonts w:ascii="Times New Roman" w:hAnsi="Times New Roman" w:cs="Times New Roman"/>
+          <w:color w:val="000000" w:themeColor="text1"/>
+          <w:shd w:val="clear" w:color="auto" w:fill="FFFFFF"/>
+        </w:rPr>
+        <w:t>Du</w:t>
+      </w:r>
+      <w:r>
+        <w:rPr>
+          <w:rFonts w:ascii="Times New Roman" w:hAnsi="Times New Roman" w:cs="Times New Roman"/>
+          <w:color w:val="000000" w:themeColor="text1"/>
+          <w:shd w:val="clear" w:color="auto" w:fill="FFFFFF"/>
+          <w:lang w:val="vi-VN"/>
+        </w:rPr>
+        <w:t xml:space="preserve"> lịch Canada sẽ chia làm 4 diện phổ thông nhất</w:t>
+      </w:r>
+    </w:p>
+    <w:p>
+      <w:pPr>
+        <w:pStyle w:val="ListParagraph"/>
+        <w:ind w:left="0"/>
+        <w:rPr>
+          <w:rFonts w:ascii="Times New Roman" w:hAnsi="Times New Roman" w:cs="Times New Roman"/>
+          <w:color w:val="000000" w:themeColor="text1"/>
+          <w:shd w:val="clear" w:color="auto" w:fill="FFFFFF"/>
+          <w:lang w:val="vi-VN"/>
+        </w:rPr>
+      </w:pPr>
+      <w:r>
+        <w:rPr>
+          <w:rFonts w:ascii="Times New Roman" w:hAnsi="Times New Roman" w:cs="Times New Roman"/>
+          <w:color w:val="000000" w:themeColor="text1"/>
+          <w:shd w:val="clear" w:color="auto" w:fill="FFFFFF"/>
+          <w:lang w:val="en-US"/>
+        </w:rPr>
+        <w:t xml:space="preserve">- </w:t>
+      </w:r>
+      <w:r>
+        <w:rPr>
+          <w:rFonts w:ascii="Times New Roman" w:hAnsi="Times New Roman" w:cs="Times New Roman"/>
+          <w:color w:val="000000" w:themeColor="text1"/>
+          <w:shd w:val="clear" w:color="auto" w:fill="FFFFFF"/>
+          <w:lang w:val="vi-VN"/>
+        </w:rPr>
+        <w:t xml:space="preserve">Thăm thân nhân </w:t>
+      </w:r>
+    </w:p>
+    <w:p>
+      <w:pPr>
+        <w:pStyle w:val="ListParagraph"/>
+        <w:ind w:left="0"/>
+        <w:rPr>
+          <w:rFonts w:ascii="Times New Roman" w:hAnsi="Times New Roman" w:cs="Times New Roman"/>
+          <w:color w:val="000000" w:themeColor="text1"/>
+          <w:shd w:val="clear" w:color="auto" w:fill="FFFFFF"/>
+          <w:lang w:val="vi-VN"/>
+        </w:rPr>
+      </w:pPr>
+      <w:r>
+        <w:rPr>
+          <w:rFonts w:ascii="Times New Roman" w:hAnsi="Times New Roman" w:cs="Times New Roman"/>
+          <w:color w:val="000000" w:themeColor="text1"/>
+          <w:shd w:val="clear" w:color="auto" w:fill="FFFFFF"/>
+          <w:lang w:val="en-US"/>
+        </w:rPr>
+        <w:t xml:space="preserve">- </w:t>
+      </w:r>
+      <w:r>
+        <w:rPr>
+          <w:rFonts w:ascii="Times New Roman" w:hAnsi="Times New Roman" w:cs="Times New Roman"/>
+          <w:color w:val="000000" w:themeColor="text1"/>
+          <w:shd w:val="clear" w:color="auto" w:fill="FFFFFF"/>
+          <w:lang w:val="vi-VN"/>
+        </w:rPr>
+        <w:t>Khảo sát thị trường Canada</w:t>
+      </w:r>
+    </w:p>
+    <w:p>
+      <w:pPr>
+        <w:pStyle w:val="ListParagraph"/>
+        <w:ind w:left="0"/>
+        <w:rPr>
+          <w:rFonts w:ascii="Times New Roman" w:hAnsi="Times New Roman" w:cs="Times New Roman"/>
+          <w:color w:val="000000" w:themeColor="text1"/>
+          <w:shd w:val="clear" w:color="auto" w:fill="FFFFFF"/>
+          <w:lang w:val="vi-VN"/>
+        </w:rPr>
+      </w:pPr>
+      <w:r>
+        <w:rPr>
+          <w:rFonts w:ascii="Times New Roman" w:hAnsi="Times New Roman" w:cs="Times New Roman"/>
+          <w:color w:val="000000" w:themeColor="text1"/>
+          <w:shd w:val="clear" w:color="auto" w:fill="FFFFFF"/>
+          <w:lang w:val="en-US"/>
+        </w:rPr>
+        <w:t xml:space="preserve">- </w:t>
+      </w:r>
+      <w:r>
+        <w:rPr>
+          <w:rFonts w:ascii="Times New Roman" w:hAnsi="Times New Roman" w:cs="Times New Roman"/>
+          <w:color w:val="000000" w:themeColor="text1"/>
+          <w:shd w:val="clear" w:color="auto" w:fill="FFFFFF"/>
+          <w:lang w:val="vi-VN"/>
+        </w:rPr>
+        <w:t xml:space="preserve">Du lịch tự túc hoặc theo tour </w:t>
+      </w:r>
+    </w:p>
+    <w:p>
+      <w:pPr>
+        <w:rPr>
+          <w:rFonts w:ascii="Times New Roman" w:hAnsi="Times New Roman" w:cs="Times New Roman"/>
+          <w:color w:val="000000" w:themeColor="text1"/>
+          <w:shd w:val="clear" w:color="auto" w:fill="FFFFFF"/>
+          <w:lang w:val="vi-VN"/>
+        </w:rPr>
+      </w:pPr>
+      <w:r>
+        <w:rPr>
+          <w:rFonts w:ascii="Times New Roman" w:hAnsi="Times New Roman" w:cs="Times New Roman"/>
+          <w:color w:val="000000" w:themeColor="text1"/>
+          <w:shd w:val="clear" w:color="auto" w:fill="FFFFFF"/>
+          <w:lang w:val="en-US"/>
+        </w:rPr>
+        <w:t xml:space="preserve">- </w:t>
+      </w:r>
+      <w:r>
+        <w:rPr>
+          <w:rFonts w:ascii="Times New Roman" w:hAnsi="Times New Roman" w:cs="Times New Roman"/>
+          <w:color w:val="000000" w:themeColor="text1"/>
+          <w:shd w:val="clear" w:color="auto" w:fill="FFFFFF"/>
+          <w:lang w:val="vi-VN"/>
+        </w:rPr>
+        <w:t xml:space="preserve">Tham gia sự kiện </w:t>
+      </w:r>
+    </w:p>
+    <w:p>
+      <w:pPr>
+        <w:rPr>
+          <w:rFonts w:ascii="Times New Roman" w:hAnsi="Times New Roman" w:cs="Times New Roman"/>
+          <w:color w:val="000000" w:themeColor="text1"/>
+          <w:shd w:val="clear" w:color="auto" w:fill="FFFFFF"/>
+          <w:lang w:val="vi-VN"/>
+        </w:rPr>
+      </w:pPr>
+      <w:r>
+        <w:rPr>
+          <w:rFonts w:ascii="Times New Roman" w:hAnsi="Times New Roman" w:cs="Times New Roman"/>
+          <w:color w:val="000000" w:themeColor="text1"/>
+          <w:shd w:val="clear" w:color="auto" w:fill="FFFFFF"/>
+          <w:lang w:val="vi-VN"/>
+        </w:rPr>
+        <w:t xml:space="preserve">Tuỳ theo hồ sơ của mỗi người, Can Immigration Vietnam sẽ sắp xếp hồ sơ theo lộ trình phù hợp nhất với khách hàng của công ty. </w:t>
+      </w:r>
+    </w:p>
+    <w:p>
+      <w:pPr>
+        <w:rPr>
+          <w:rFonts w:ascii="Times New Roman" w:hAnsi="Times New Roman" w:cs="Times New Roman"/>
           <w:color w:val="262626"/>
           <w:shd w:val="clear" w:color="auto" w:fill="FFFFFF"/>
-          <w:lang w:val="vi-VN"/>
-        </w:rPr>
-      </w:pPr>
-      <w:r>
-        <w:rPr>
-          <w:rFonts w:ascii="Roboto" w:hAnsi="Roboto"/>
-          <w:color w:val="262626"/>
-          <w:shd w:val="clear" w:color="auto" w:fill="FFFFFF"/>
-        </w:rPr>
-        <w:t>Du</w:t>
-      </w:r>
-      <w:r>
-        <w:rPr>
-          <w:rFonts w:ascii="Roboto" w:hAnsi="Roboto"/>
-          <w:color w:val="262626"/>
-          <w:shd w:val="clear" w:color="auto" w:fill="FFFFFF"/>
-          <w:lang w:val="vi-VN"/>
-        </w:rPr>
-        <w:t xml:space="preserve"> lịch Canada sẽ chia làm 4 diện phổ thông nhất</w:t>
-      </w:r>
-    </w:p>
-    <w:p>
-      <w:pPr>
-        <w:pStyle w:val="ListParagraph"/>
-        <w:numPr>
-          <w:ilvl w:val="0"/>
-          <w:numId w:val="4"/>
-        </w:numPr>
-        <w:rPr>
-          <w:rFonts w:ascii="Roboto" w:hAnsi="Roboto"/>
-          <w:color w:val="262626"/>
-          <w:shd w:val="clear" w:color="auto" w:fill="FFFFFF"/>
-          <w:lang w:val="vi-VN"/>
-        </w:rPr>
-      </w:pPr>
-      <w:r>
-        <w:rPr>
-          <w:rFonts w:ascii="Roboto" w:hAnsi="Roboto"/>
-          <w:color w:val="262626"/>
-          <w:shd w:val="clear" w:color="auto" w:fill="FFFFFF"/>
-          <w:lang w:val="vi-VN"/>
-        </w:rPr>
-        <w:t xml:space="preserve">Thăm thân nhân </w:t>
-      </w:r>
-    </w:p>
-    <w:p>
-      <w:pPr>
-        <w:pStyle w:val="ListParagraph"/>
-        <w:numPr>
-          <w:ilvl w:val="0"/>
-          <w:numId w:val="4"/>
-        </w:numPr>
-        <w:rPr>
-          <w:rFonts w:ascii="Roboto" w:hAnsi="Roboto"/>
-          <w:color w:val="262626"/>
-          <w:shd w:val="clear" w:color="auto" w:fill="FFFFFF"/>
-          <w:lang w:val="vi-VN"/>
-        </w:rPr>
-      </w:pPr>
-      <w:r>
-        <w:rPr>
-          <w:rFonts w:ascii="Roboto" w:hAnsi="Roboto"/>
-          <w:color w:val="262626"/>
-          <w:shd w:val="clear" w:color="auto" w:fill="FFFFFF"/>
-          <w:lang w:val="vi-VN"/>
-        </w:rPr>
-        <w:t>Khảo sát thị trường Canada</w:t>
-      </w:r>
-    </w:p>
-    <w:p>
-      <w:pPr>
-        <w:pStyle w:val="ListParagraph"/>
-        <w:numPr>
-          <w:ilvl w:val="0"/>
-          <w:numId w:val="4"/>
-        </w:numPr>
-        <w:rPr>
-          <w:rFonts w:ascii="Roboto" w:hAnsi="Roboto"/>
-          <w:color w:val="262626"/>
-          <w:shd w:val="clear" w:color="auto" w:fill="FFFFFF"/>
-          <w:lang w:val="vi-VN"/>
-        </w:rPr>
-      </w:pPr>
-      <w:r>
-        <w:rPr>
-          <w:rFonts w:ascii="Roboto" w:hAnsi="Roboto"/>
-          <w:color w:val="262626"/>
-          <w:shd w:val="clear" w:color="auto" w:fill="FFFFFF"/>
-          <w:lang w:val="vi-VN"/>
-        </w:rPr>
-        <w:t xml:space="preserve">Du lịch tự túc hoặc theo tour </w:t>
-      </w:r>
-    </w:p>
-    <w:p>
-      <w:pPr>
-        <w:pStyle w:val="ListParagraph"/>
-        <w:numPr>
-          <w:ilvl w:val="0"/>
-          <w:numId w:val="4"/>
-        </w:numPr>
-        <w:rPr>
-          <w:rFonts w:ascii="Roboto" w:hAnsi="Roboto"/>
-          <w:color w:val="262626"/>
-          <w:shd w:val="clear" w:color="auto" w:fill="FFFFFF"/>
-          <w:lang w:val="vi-VN"/>
-        </w:rPr>
-      </w:pPr>
-      <w:r>
-        <w:rPr>
-          <w:rFonts w:ascii="Roboto" w:hAnsi="Roboto"/>
-          <w:color w:val="262626"/>
-          <w:shd w:val="clear" w:color="auto" w:fill="FFFFFF"/>
-          <w:lang w:val="vi-VN"/>
-        </w:rPr>
-        <w:t xml:space="preserve">Tham gia sự kiện </w:t>
-      </w:r>
-    </w:p>
-    <w:p>
-      <w:pPr>
-        <w:rPr>
-          <w:rFonts w:ascii="Roboto" w:hAnsi="Roboto"/>
-          <w:color w:val="262626"/>
-          <w:shd w:val="clear" w:color="auto" w:fill="FFFFFF"/>
-          <w:lang w:val="vi-VN"/>
-        </w:rPr>
-      </w:pPr>
-      <w:r>
-        <w:rPr>
-          <w:rFonts w:ascii="Roboto" w:hAnsi="Roboto"/>
-          <w:color w:val="262626"/>
-          <w:shd w:val="clear" w:color="auto" w:fill="FFFFFF"/>
-          <w:lang w:val="vi-VN"/>
-        </w:rPr>
-        <w:t xml:space="preserve">Tuỳ theo hồ sơ của mỗi người, Can Immigration Vietnam sẽ sắp xếp hồ sơ theo lộ trình phù hợp nhất với khách hàng của công ty. </w:t>
-      </w:r>
-    </w:p>
-    <w:p>
-      <w:pPr>
-        <w:rPr>
-          <w:rFonts w:ascii="Roboto" w:hAnsi="Roboto"/>
-          <w:color w:val="262626"/>
-          <w:shd w:val="clear" w:color="auto" w:fill="FFFFFF"/>
         </w:rPr>
       </w:pPr>
     </w:p>
@@ -178,39 +215,33 @@
         <w:spacing w:after="120"/>
         <w:outlineLvl w:val="1"/>
         <w:rPr>
-          <w:rFonts w:ascii="Roboto" w:eastAsia="Times New Roman" w:hAnsi="Roboto" w:cs="Times New Roman"/>
+          <w:rFonts w:ascii="Times New Roman" w:eastAsia="Times New Roman" w:hAnsi="Times New Roman" w:cs="Times New Roman"/>
           <w:b/>
           <w:bCs/>
           <w:color w:val="262626"/>
           <w:kern w:val="0"/>
-          <w:sz w:val="36"/>
-          <w:szCs w:val="36"/>
-          <w:lang w:val="vi-VN"/>
-          <w14:ligatures w14:val="none"/>
-        </w:rPr>
-      </w:pPr>
-      <w:r>
-        <w:rPr>
-          <w:rFonts w:ascii="Roboto" w:eastAsia="Times New Roman" w:hAnsi="Roboto" w:cs="Times New Roman"/>
+          <w:lang w:val="vi-VN"/>
+          <w14:ligatures w14:val="none"/>
+        </w:rPr>
+      </w:pPr>
+      <w:r>
+        <w:rPr>
+          <w:rFonts w:ascii="Times New Roman" w:eastAsia="Times New Roman" w:hAnsi="Times New Roman" w:cs="Times New Roman"/>
           <w:b/>
           <w:bCs/>
           <w:color w:val="262626"/>
           <w:kern w:val="0"/>
-          <w:sz w:val="36"/>
-          <w:szCs w:val="36"/>
           <w14:ligatures w14:val="none"/>
         </w:rPr>
         <w:t>Chi phí du lịch Canada</w:t>
       </w:r>
       <w:r>
         <w:rPr>
-          <w:rFonts w:ascii="Roboto" w:eastAsia="Times New Roman" w:hAnsi="Roboto" w:cs="Times New Roman"/>
+          <w:rFonts w:ascii="Times New Roman" w:eastAsia="Times New Roman" w:hAnsi="Times New Roman" w:cs="Times New Roman"/>
           <w:b/>
           <w:bCs/>
           <w:color w:val="262626"/>
           <w:kern w:val="0"/>
-          <w:sz w:val="36"/>
-          <w:szCs w:val="36"/>
           <w:lang w:val="vi-VN"/>
           <w14:ligatures w14:val="none"/>
         </w:rPr>
@@ -220,437 +251,456 @@
     <w:p>
       <w:pPr>
         <w:pStyle w:val="ListParagraph"/>
-        <w:numPr>
-          <w:ilvl w:val="0"/>
-          <w:numId w:val="4"/>
-        </w:numPr>
+        <w:spacing w:after="120"/>
+        <w:ind w:left="0"/>
+        <w:outlineLvl w:val="2"/>
+        <w:rPr>
+          <w:rFonts w:ascii="Times New Roman" w:eastAsia="Times New Roman" w:hAnsi="Times New Roman" w:cs="Times New Roman"/>
+          <w:color w:val="000000" w:themeColor="text1"/>
+          <w:kern w:val="0"/>
+          <w:lang w:val="vi-VN"/>
+          <w14:ligatures w14:val="none"/>
+        </w:rPr>
+      </w:pPr>
+      <w:r>
+        <w:rPr>
+          <w:rFonts w:ascii="Times New Roman" w:eastAsia="Times New Roman" w:hAnsi="Times New Roman" w:cs="Times New Roman"/>
+          <w:kern w:val="0"/>
+          <w:lang w:val="en-US"/>
+          <w14:ligatures w14:val="none"/>
+        </w:rPr>
+        <w:t xml:space="preserve">- </w:t>
+      </w:r>
+      <w:r>
+        <w:rPr>
+          <w:rFonts w:ascii="Times New Roman" w:eastAsia="Times New Roman" w:hAnsi="Times New Roman" w:cs="Times New Roman"/>
+          <w:color w:val="000000" w:themeColor="text1"/>
+          <w:kern w:val="0"/>
+          <w:lang w:val="vi-VN"/>
+          <w14:ligatures w14:val="none"/>
+        </w:rPr>
+        <w:t xml:space="preserve">Phí chính phủ: $100 CAD </w:t>
+      </w:r>
+    </w:p>
+    <w:p>
+      <w:pPr>
+        <w:pStyle w:val="ListParagraph"/>
+        <w:spacing w:after="120"/>
+        <w:ind w:left="0"/>
+        <w:outlineLvl w:val="2"/>
+        <w:rPr>
+          <w:rFonts w:ascii="Times New Roman" w:eastAsia="Times New Roman" w:hAnsi="Times New Roman" w:cs="Times New Roman"/>
+          <w:color w:val="000000" w:themeColor="text1"/>
+          <w:kern w:val="0"/>
+          <w:lang w:val="vi-VN"/>
+          <w14:ligatures w14:val="none"/>
+        </w:rPr>
+      </w:pPr>
+      <w:r>
+        <w:rPr>
+          <w:rFonts w:ascii="Times New Roman" w:eastAsia="Times New Roman" w:hAnsi="Times New Roman" w:cs="Times New Roman"/>
+          <w:color w:val="000000" w:themeColor="text1"/>
+          <w:kern w:val="0"/>
+          <w:lang w:val="en-US"/>
+          <w14:ligatures w14:val="none"/>
+        </w:rPr>
+        <w:t xml:space="preserve">- </w:t>
+      </w:r>
+      <w:r>
+        <w:rPr>
+          <w:rFonts w:ascii="Times New Roman" w:eastAsia="Times New Roman" w:hAnsi="Times New Roman" w:cs="Times New Roman"/>
+          <w:color w:val="000000" w:themeColor="text1"/>
+          <w:kern w:val="0"/>
+          <w:lang w:val="vi-VN"/>
+          <w14:ligatures w14:val="none"/>
+        </w:rPr>
+        <w:t>Phí dấu sinh trắc học: $85 CAD</w:t>
+      </w:r>
+    </w:p>
+    <w:p>
+      <w:pPr>
+        <w:pStyle w:val="ListParagraph"/>
+        <w:spacing w:after="120"/>
+        <w:ind w:left="0"/>
+        <w:outlineLvl w:val="2"/>
+        <w:rPr>
+          <w:rFonts w:ascii="Times New Roman" w:eastAsia="Times New Roman" w:hAnsi="Times New Roman" w:cs="Times New Roman"/>
+          <w:color w:val="000000" w:themeColor="text1"/>
+          <w:kern w:val="0"/>
+          <w:lang w:val="vi-VN"/>
+          <w14:ligatures w14:val="none"/>
+        </w:rPr>
+      </w:pPr>
+      <w:r>
+        <w:rPr>
+          <w:rFonts w:ascii="Times New Roman" w:eastAsia="Times New Roman" w:hAnsi="Times New Roman" w:cs="Times New Roman"/>
+          <w:color w:val="000000" w:themeColor="text1"/>
+          <w:kern w:val="0"/>
+          <w:lang w:val="en-US"/>
+          <w14:ligatures w14:val="none"/>
+        </w:rPr>
+        <w:t xml:space="preserve">- </w:t>
+      </w:r>
+      <w:r>
+        <w:rPr>
+          <w:rFonts w:ascii="Times New Roman" w:eastAsia="Times New Roman" w:hAnsi="Times New Roman" w:cs="Times New Roman"/>
+          <w:color w:val="000000" w:themeColor="text1"/>
+          <w:kern w:val="0"/>
+          <w:lang w:val="vi-VN"/>
+          <w14:ligatures w14:val="none"/>
+        </w:rPr>
+        <w:t>Vé máy bay: $1200USD ~ $2000USD</w:t>
+      </w:r>
+    </w:p>
+    <w:p>
+      <w:pPr>
+        <w:pStyle w:val="ListParagraph"/>
+        <w:spacing w:after="120"/>
+        <w:ind w:left="0"/>
+        <w:outlineLvl w:val="2"/>
+        <w:rPr>
+          <w:rFonts w:ascii="Times New Roman" w:eastAsia="Times New Roman" w:hAnsi="Times New Roman" w:cs="Times New Roman"/>
+          <w:color w:val="000000" w:themeColor="text1"/>
+          <w:kern w:val="0"/>
+          <w:lang w:val="vi-VN"/>
+          <w14:ligatures w14:val="none"/>
+        </w:rPr>
+      </w:pPr>
+      <w:r>
+        <w:rPr>
+          <w:rFonts w:ascii="Times New Roman" w:eastAsia="Times New Roman" w:hAnsi="Times New Roman" w:cs="Times New Roman"/>
+          <w:color w:val="000000" w:themeColor="text1"/>
+          <w:kern w:val="0"/>
+          <w:lang w:val="en-US"/>
+          <w14:ligatures w14:val="none"/>
+        </w:rPr>
+        <w:t xml:space="preserve">- </w:t>
+      </w:r>
+      <w:r>
+        <w:rPr>
+          <w:rFonts w:ascii="Times New Roman" w:eastAsia="Times New Roman" w:hAnsi="Times New Roman" w:cs="Times New Roman"/>
+          <w:color w:val="000000" w:themeColor="text1"/>
+          <w:kern w:val="0"/>
+          <w:lang w:val="vi-VN"/>
+          <w14:ligatures w14:val="none"/>
+        </w:rPr>
+        <w:t>Di chuyển: $30CAD ~ $300CAD</w:t>
+      </w:r>
+    </w:p>
+    <w:p>
+      <w:pPr>
+        <w:pStyle w:val="ListParagraph"/>
+        <w:spacing w:after="120"/>
+        <w:ind w:left="0"/>
+        <w:outlineLvl w:val="2"/>
+        <w:rPr>
+          <w:rFonts w:ascii="Times New Roman" w:eastAsia="Times New Roman" w:hAnsi="Times New Roman" w:cs="Times New Roman"/>
+          <w:color w:val="000000" w:themeColor="text1"/>
+          <w:kern w:val="0"/>
+          <w:lang w:val="vi-VN"/>
+          <w14:ligatures w14:val="none"/>
+        </w:rPr>
+      </w:pPr>
+      <w:r>
+        <w:rPr>
+          <w:rFonts w:ascii="Times New Roman" w:eastAsia="Times New Roman" w:hAnsi="Times New Roman" w:cs="Times New Roman"/>
+          <w:color w:val="000000" w:themeColor="text1"/>
+          <w:kern w:val="0"/>
+          <w:lang w:val="en-US"/>
+          <w14:ligatures w14:val="none"/>
+        </w:rPr>
+        <w:t xml:space="preserve">- </w:t>
+      </w:r>
+      <w:r>
+        <w:rPr>
+          <w:rFonts w:ascii="Times New Roman" w:eastAsia="Times New Roman" w:hAnsi="Times New Roman" w:cs="Times New Roman"/>
+          <w:color w:val="000000" w:themeColor="text1"/>
+          <w:kern w:val="0"/>
+          <w:lang w:val="vi-VN"/>
+          <w14:ligatures w14:val="none"/>
+        </w:rPr>
+        <w:t>Nơi ở: $700CAD ~ $2000CAD</w:t>
+      </w:r>
+    </w:p>
+    <w:p>
+      <w:pPr>
+        <w:pStyle w:val="ListParagraph"/>
+        <w:spacing w:after="120"/>
+        <w:ind w:left="0"/>
+        <w:outlineLvl w:val="2"/>
+        <w:rPr>
+          <w:rFonts w:ascii="Times New Roman" w:eastAsia="Times New Roman" w:hAnsi="Times New Roman" w:cs="Times New Roman"/>
+          <w:color w:val="000000" w:themeColor="text1"/>
+          <w:kern w:val="0"/>
+          <w:lang w:val="vi-VN"/>
+          <w14:ligatures w14:val="none"/>
+        </w:rPr>
+      </w:pPr>
+      <w:r>
+        <w:rPr>
+          <w:rFonts w:ascii="Times New Roman" w:eastAsia="Times New Roman" w:hAnsi="Times New Roman" w:cs="Times New Roman"/>
+          <w:color w:val="000000" w:themeColor="text1"/>
+          <w:kern w:val="0"/>
+          <w:lang w:val="en-US"/>
+          <w14:ligatures w14:val="none"/>
+        </w:rPr>
+        <w:t xml:space="preserve">- </w:t>
+      </w:r>
+      <w:r>
+        <w:rPr>
+          <w:rFonts w:ascii="Times New Roman" w:eastAsia="Times New Roman" w:hAnsi="Times New Roman" w:cs="Times New Roman"/>
+          <w:color w:val="000000" w:themeColor="text1"/>
+          <w:kern w:val="0"/>
+          <w:lang w:val="vi-VN"/>
+          <w14:ligatures w14:val="none"/>
+        </w:rPr>
+        <w:t xml:space="preserve">Mua sắm: $1000 ~ $3000CAD </w:t>
+      </w:r>
+    </w:p>
+    <w:p>
+      <w:pPr>
+        <w:pStyle w:val="ListParagraph"/>
+        <w:spacing w:after="120"/>
+        <w:ind w:left="0"/>
+        <w:outlineLvl w:val="2"/>
+        <w:rPr>
+          <w:rFonts w:ascii="Times New Roman" w:eastAsia="Times New Roman" w:hAnsi="Times New Roman" w:cs="Times New Roman"/>
+          <w:color w:val="000000" w:themeColor="text1"/>
+          <w:kern w:val="0"/>
+          <w:lang w:val="vi-VN"/>
+          <w14:ligatures w14:val="none"/>
+        </w:rPr>
+      </w:pPr>
+      <w:r>
+        <w:rPr>
+          <w:rFonts w:ascii="Times New Roman" w:eastAsia="Times New Roman" w:hAnsi="Times New Roman" w:cs="Times New Roman"/>
+          <w:color w:val="000000" w:themeColor="text1"/>
+          <w:kern w:val="0"/>
+          <w:lang w:val="en-US"/>
+          <w14:ligatures w14:val="none"/>
+        </w:rPr>
+        <w:t xml:space="preserve">- </w:t>
+      </w:r>
+      <w:r>
+        <w:rPr>
+          <w:rFonts w:ascii="Times New Roman" w:eastAsia="Times New Roman" w:hAnsi="Times New Roman" w:cs="Times New Roman"/>
+          <w:color w:val="000000" w:themeColor="text1"/>
+          <w:kern w:val="0"/>
+          <w:lang w:val="vi-VN"/>
+          <w14:ligatures w14:val="none"/>
+        </w:rPr>
+        <w:t>Ăn uống: $400CAD ~ $600CAD</w:t>
+      </w:r>
+    </w:p>
+    <w:p>
+      <w:pPr>
         <w:spacing w:after="120"/>
         <w:outlineLvl w:val="2"/>
         <w:rPr>
-          <w:rFonts w:ascii="Roboto" w:eastAsia="Times New Roman" w:hAnsi="Roboto" w:cs="Times New Roman"/>
-          <w:kern w:val="0"/>
-          <w:sz w:val="27"/>
-          <w:szCs w:val="27"/>
-          <w:lang w:val="vi-VN"/>
-          <w14:ligatures w14:val="none"/>
-        </w:rPr>
-      </w:pPr>
-      <w:r>
-        <w:rPr>
-          <w:rFonts w:ascii="Roboto" w:eastAsia="Times New Roman" w:hAnsi="Roboto" w:cs="Times New Roman"/>
-          <w:kern w:val="0"/>
-          <w:sz w:val="27"/>
-          <w:szCs w:val="27"/>
-          <w:lang w:val="vi-VN"/>
-          <w14:ligatures w14:val="none"/>
-        </w:rPr>
-        <w:t xml:space="preserve">Phí chính phủ: $100 CAD </w:t>
-      </w:r>
-    </w:p>
-    <w:p>
-      <w:pPr>
-        <w:pStyle w:val="ListParagraph"/>
-        <w:numPr>
-          <w:ilvl w:val="0"/>
-          <w:numId w:val="4"/>
-        </w:numPr>
+          <w:rFonts w:ascii="Times New Roman" w:eastAsia="Times New Roman" w:hAnsi="Times New Roman" w:cs="Times New Roman"/>
+          <w:b/>
+          <w:bCs/>
+          <w:kern w:val="0"/>
+          <w:lang w:val="vi-VN"/>
+          <w14:ligatures w14:val="none"/>
+        </w:rPr>
+      </w:pPr>
+      <w:r>
+        <w:rPr>
+          <w:rFonts w:ascii="Times New Roman" w:eastAsia="Times New Roman" w:hAnsi="Times New Roman" w:cs="Times New Roman"/>
+          <w:b/>
+          <w:bCs/>
+          <w:kern w:val="0"/>
+          <w14:ligatures w14:val="none"/>
+        </w:rPr>
+        <w:t>Giao</w:t>
+      </w:r>
+      <w:r>
+        <w:rPr>
+          <w:rFonts w:ascii="Times New Roman" w:eastAsia="Times New Roman" w:hAnsi="Times New Roman" w:cs="Times New Roman"/>
+          <w:b/>
+          <w:bCs/>
+          <w:kern w:val="0"/>
+          <w:lang w:val="vi-VN"/>
+          <w14:ligatures w14:val="none"/>
+        </w:rPr>
+        <w:t xml:space="preserve"> thông công cộng </w:t>
+      </w:r>
+    </w:p>
+    <w:p>
+      <w:pPr>
+        <w:spacing w:after="312"/>
+        <w:rPr>
+          <w:rFonts w:ascii="Times New Roman" w:eastAsia="Times New Roman" w:hAnsi="Times New Roman" w:cs="Times New Roman"/>
+          <w:color w:val="000000" w:themeColor="text1"/>
+          <w:kern w:val="0"/>
+          <w14:ligatures w14:val="none"/>
+        </w:rPr>
+      </w:pPr>
+      <w:r>
+        <w:rPr>
+          <w:rFonts w:ascii="Times New Roman" w:eastAsia="Times New Roman" w:hAnsi="Times New Roman" w:cs="Times New Roman"/>
+          <w:color w:val="000000" w:themeColor="text1"/>
+          <w:kern w:val="0"/>
+          <w14:ligatures w14:val="none"/>
+        </w:rPr>
+        <w:t>Khi đến Canada, bạn có thể lựa chọn một số phương tiện di chuyển phổ biến như: tàu hỏa, tàu ngầm, xe bus với mức giá khá rẻ và cũng rất tiện lợi để đi lại các nơi. Bên cạnh đó, taxi cũng là một lựa chọn phù hợp nếu muốn tiết kiệm thời gian. Ngoài ra, bạn cũng có thể thuê hẳn 1 chiếc xe hơi để tiện cho việc di chuyển đường dài. </w:t>
+      </w:r>
+    </w:p>
+    <w:p>
+      <w:pPr>
         <w:spacing w:after="120"/>
         <w:outlineLvl w:val="2"/>
         <w:rPr>
-          <w:rFonts w:ascii="Roboto" w:eastAsia="Times New Roman" w:hAnsi="Roboto" w:cs="Times New Roman"/>
-          <w:kern w:val="0"/>
-          <w:sz w:val="27"/>
-          <w:szCs w:val="27"/>
-          <w:lang w:val="vi-VN"/>
-          <w14:ligatures w14:val="none"/>
-        </w:rPr>
-      </w:pPr>
-      <w:r>
-        <w:rPr>
-          <w:rFonts w:ascii="Roboto" w:eastAsia="Times New Roman" w:hAnsi="Roboto" w:cs="Times New Roman"/>
-          <w:kern w:val="0"/>
-          <w:sz w:val="27"/>
-          <w:szCs w:val="27"/>
-          <w:lang w:val="vi-VN"/>
-          <w14:ligatures w14:val="none"/>
-        </w:rPr>
-        <w:t>Phí dấu sinh trắc học: $85 CAD</w:t>
-      </w:r>
-    </w:p>
-    <w:p>
-      <w:pPr>
-        <w:pStyle w:val="ListParagraph"/>
-        <w:numPr>
-          <w:ilvl w:val="0"/>
-          <w:numId w:val="4"/>
-        </w:numPr>
+          <w:rFonts w:ascii="Times New Roman" w:eastAsia="Times New Roman" w:hAnsi="Times New Roman" w:cs="Times New Roman"/>
+          <w:b/>
+          <w:bCs/>
+          <w:kern w:val="0"/>
+          <w14:ligatures w14:val="none"/>
+        </w:rPr>
+      </w:pPr>
+      <w:r>
+        <w:rPr>
+          <w:rFonts w:ascii="Times New Roman" w:eastAsia="Times New Roman" w:hAnsi="Times New Roman" w:cs="Times New Roman"/>
+          <w:b/>
+          <w:bCs/>
+          <w:kern w:val="0"/>
+          <w14:ligatures w14:val="none"/>
+        </w:rPr>
+        <w:t>Chi phí nơi ở</w:t>
+      </w:r>
+    </w:p>
+    <w:p>
+      <w:pPr>
+        <w:spacing w:after="312"/>
+        <w:rPr>
+          <w:rFonts w:ascii="Times New Roman" w:eastAsia="Times New Roman" w:hAnsi="Times New Roman" w:cs="Times New Roman"/>
+          <w:color w:val="000000" w:themeColor="text1"/>
+          <w:kern w:val="0"/>
+          <w14:ligatures w14:val="none"/>
+        </w:rPr>
+      </w:pPr>
+      <w:r>
+        <w:rPr>
+          <w:rFonts w:ascii="Times New Roman" w:eastAsia="Times New Roman" w:hAnsi="Times New Roman" w:cs="Times New Roman"/>
+          <w:color w:val="000000" w:themeColor="text1"/>
+          <w:kern w:val="0"/>
+          <w14:ligatures w14:val="none"/>
+        </w:rPr>
+        <w:t>Nếu bạn muốn tiết kiệm khoản chi này thì có thể lựa chọn các ký túc xá giá rẻ. Thông thường, các ký túc xá, khách sạn bình dân 2 sao hay các nhà nghỉ nằm ở vùng ngoại ô tại Canada sẽ có mức giá khoảng $25 đến $100 mỗi đêm.</w:t>
+      </w:r>
+    </w:p>
+    <w:p>
+      <w:pPr>
+        <w:spacing w:after="312"/>
+        <w:rPr>
+          <w:rFonts w:ascii="Times New Roman" w:eastAsia="Times New Roman" w:hAnsi="Times New Roman" w:cs="Times New Roman"/>
+          <w:color w:val="000000" w:themeColor="text1"/>
+          <w:kern w:val="0"/>
+          <w14:ligatures w14:val="none"/>
+        </w:rPr>
+      </w:pPr>
+      <w:r>
+        <w:rPr>
+          <w:rFonts w:ascii="Times New Roman" w:eastAsia="Times New Roman" w:hAnsi="Times New Roman" w:cs="Times New Roman"/>
+          <w:color w:val="000000" w:themeColor="text1"/>
+          <w:kern w:val="0"/>
+          <w14:ligatures w14:val="none"/>
+        </w:rPr>
+        <w:t>Với một số khách sạn cao cấp hơn, chất lượng đánh giá khoảng 3, 4 sao thì mức giá sẽ dao động từ $100 USD đến $250 USD. </w:t>
+      </w:r>
+    </w:p>
+    <w:p>
+      <w:pPr>
+        <w:spacing w:after="312"/>
+        <w:rPr>
+          <w:rFonts w:ascii="Times New Roman" w:eastAsia="Times New Roman" w:hAnsi="Times New Roman" w:cs="Times New Roman"/>
+          <w:color w:val="000000" w:themeColor="text1"/>
+          <w:kern w:val="0"/>
+          <w14:ligatures w14:val="none"/>
+        </w:rPr>
+      </w:pPr>
+      <w:r>
+        <w:rPr>
+          <w:rFonts w:ascii="Times New Roman" w:eastAsia="Times New Roman" w:hAnsi="Times New Roman" w:cs="Times New Roman"/>
+          <w:color w:val="000000" w:themeColor="text1"/>
+          <w:kern w:val="0"/>
+          <w14:ligatures w14:val="none"/>
+        </w:rPr>
+        <w:t>Ngoài ra, nếu bạn muốn được nghỉ ngơi ở những khu nghỉ dưỡng cao cấp hay các khách sạn sang trọng (4 hoặc 5 sao) thì phải chi trả mức chi phí khoảng $200 USD đến $500 USD mỗi đêm. Hầu hết các khách sạn ở đây đều phục vụ đầy đủ bữa sáng cho khách du lịch.</w:t>
+      </w:r>
+    </w:p>
+    <w:p>
+      <w:pPr>
         <w:spacing w:after="120"/>
         <w:outlineLvl w:val="2"/>
         <w:rPr>
-          <w:rFonts w:ascii="Roboto" w:eastAsia="Times New Roman" w:hAnsi="Roboto" w:cs="Times New Roman"/>
-          <w:kern w:val="0"/>
-          <w:sz w:val="27"/>
-          <w:szCs w:val="27"/>
-          <w:lang w:val="vi-VN"/>
-          <w14:ligatures w14:val="none"/>
-        </w:rPr>
-      </w:pPr>
-      <w:r>
-        <w:rPr>
-          <w:rFonts w:ascii="Roboto" w:eastAsia="Times New Roman" w:hAnsi="Roboto" w:cs="Times New Roman"/>
-          <w:kern w:val="0"/>
-          <w:sz w:val="27"/>
-          <w:szCs w:val="27"/>
-          <w:lang w:val="vi-VN"/>
-          <w14:ligatures w14:val="none"/>
-        </w:rPr>
-        <w:t>Vé máy bay: $1200USD ~ $2000USD</w:t>
-      </w:r>
-    </w:p>
-    <w:p>
-      <w:pPr>
-        <w:pStyle w:val="ListParagraph"/>
-        <w:numPr>
-          <w:ilvl w:val="0"/>
-          <w:numId w:val="4"/>
-        </w:numPr>
-        <w:spacing w:after="120"/>
-        <w:outlineLvl w:val="2"/>
-        <w:rPr>
-          <w:rFonts w:ascii="Roboto" w:eastAsia="Times New Roman" w:hAnsi="Roboto" w:cs="Times New Roman"/>
-          <w:kern w:val="0"/>
-          <w:sz w:val="27"/>
-          <w:szCs w:val="27"/>
-          <w:lang w:val="vi-VN"/>
-          <w14:ligatures w14:val="none"/>
-        </w:rPr>
-      </w:pPr>
-      <w:r>
-        <w:rPr>
-          <w:rFonts w:ascii="Roboto" w:eastAsia="Times New Roman" w:hAnsi="Roboto" w:cs="Times New Roman"/>
-          <w:kern w:val="0"/>
-          <w:sz w:val="27"/>
-          <w:szCs w:val="27"/>
-          <w:lang w:val="vi-VN"/>
-          <w14:ligatures w14:val="none"/>
-        </w:rPr>
-        <w:t>Di chuyển: $30CAD ~ $300CAD</w:t>
-      </w:r>
-    </w:p>
-    <w:p>
-      <w:pPr>
-        <w:pStyle w:val="ListParagraph"/>
-        <w:numPr>
-          <w:ilvl w:val="0"/>
-          <w:numId w:val="4"/>
-        </w:numPr>
-        <w:spacing w:after="120"/>
-        <w:outlineLvl w:val="2"/>
-        <w:rPr>
-          <w:rFonts w:ascii="Roboto" w:eastAsia="Times New Roman" w:hAnsi="Roboto" w:cs="Times New Roman"/>
-          <w:kern w:val="0"/>
-          <w:sz w:val="27"/>
-          <w:szCs w:val="27"/>
-          <w:lang w:val="vi-VN"/>
-          <w14:ligatures w14:val="none"/>
-        </w:rPr>
-      </w:pPr>
-      <w:r>
-        <w:rPr>
-          <w:rFonts w:ascii="Roboto" w:eastAsia="Times New Roman" w:hAnsi="Roboto" w:cs="Times New Roman"/>
-          <w:kern w:val="0"/>
-          <w:sz w:val="27"/>
-          <w:szCs w:val="27"/>
-          <w:lang w:val="vi-VN"/>
-          <w14:ligatures w14:val="none"/>
-        </w:rPr>
-        <w:t>Nơi ở: $700CAD ~ $2000CAD</w:t>
-      </w:r>
-    </w:p>
-    <w:p>
-      <w:pPr>
-        <w:pStyle w:val="ListParagraph"/>
-        <w:numPr>
-          <w:ilvl w:val="0"/>
-          <w:numId w:val="4"/>
-        </w:numPr>
-        <w:spacing w:after="120"/>
-        <w:outlineLvl w:val="2"/>
-        <w:rPr>
-          <w:rFonts w:ascii="Roboto" w:eastAsia="Times New Roman" w:hAnsi="Roboto" w:cs="Times New Roman"/>
-          <w:kern w:val="0"/>
-          <w:sz w:val="27"/>
-          <w:szCs w:val="27"/>
-          <w:lang w:val="vi-VN"/>
-          <w14:ligatures w14:val="none"/>
-        </w:rPr>
-      </w:pPr>
-      <w:r>
-        <w:rPr>
-          <w:rFonts w:ascii="Roboto" w:eastAsia="Times New Roman" w:hAnsi="Roboto" w:cs="Times New Roman"/>
-          <w:kern w:val="0"/>
-          <w:sz w:val="27"/>
-          <w:szCs w:val="27"/>
-          <w:lang w:val="vi-VN"/>
-          <w14:ligatures w14:val="none"/>
-        </w:rPr>
-        <w:t xml:space="preserve">Mua sắm: $1000 ~ $3000CAD </w:t>
-      </w:r>
-    </w:p>
-    <w:p>
-      <w:pPr>
-        <w:pStyle w:val="ListParagraph"/>
-        <w:numPr>
-          <w:ilvl w:val="0"/>
-          <w:numId w:val="4"/>
-        </w:numPr>
-        <w:spacing w:after="120"/>
-        <w:outlineLvl w:val="2"/>
-        <w:rPr>
-          <w:rFonts w:ascii="Roboto" w:eastAsia="Times New Roman" w:hAnsi="Roboto" w:cs="Times New Roman"/>
-          <w:kern w:val="0"/>
-          <w:sz w:val="27"/>
-          <w:szCs w:val="27"/>
-          <w:lang w:val="vi-VN"/>
-          <w14:ligatures w14:val="none"/>
-        </w:rPr>
-      </w:pPr>
-      <w:r>
-        <w:rPr>
-          <w:rFonts w:ascii="Roboto" w:eastAsia="Times New Roman" w:hAnsi="Roboto" w:cs="Times New Roman"/>
-          <w:kern w:val="0"/>
-          <w:sz w:val="27"/>
-          <w:szCs w:val="27"/>
-          <w:lang w:val="vi-VN"/>
-          <w14:ligatures w14:val="none"/>
-        </w:rPr>
-        <w:t>Ăn uống: $400CAD ~ $600CAD</w:t>
-      </w:r>
-    </w:p>
-    <w:p>
-      <w:pPr>
-        <w:spacing w:after="120"/>
-        <w:outlineLvl w:val="2"/>
-        <w:rPr>
-          <w:rFonts w:ascii="Roboto" w:eastAsia="Times New Roman" w:hAnsi="Roboto" w:cs="Times New Roman"/>
+          <w:rFonts w:ascii="Times New Roman" w:eastAsia="Times New Roman" w:hAnsi="Times New Roman" w:cs="Times New Roman"/>
           <w:b/>
           <w:bCs/>
           <w:kern w:val="0"/>
-          <w:sz w:val="27"/>
-          <w:szCs w:val="27"/>
-          <w:lang w:val="vi-VN"/>
-          <w14:ligatures w14:val="none"/>
-        </w:rPr>
-      </w:pPr>
-      <w:r>
-        <w:rPr>
-          <w:rFonts w:ascii="Roboto" w:eastAsia="Times New Roman" w:hAnsi="Roboto" w:cs="Times New Roman"/>
+          <w14:ligatures w14:val="none"/>
+        </w:rPr>
+      </w:pPr>
+      <w:r>
+        <w:rPr>
+          <w:rFonts w:ascii="Times New Roman" w:eastAsia="Times New Roman" w:hAnsi="Times New Roman" w:cs="Times New Roman"/>
           <w:b/>
           <w:bCs/>
           <w:kern w:val="0"/>
-          <w:sz w:val="27"/>
-          <w:szCs w:val="27"/>
-          <w14:ligatures w14:val="none"/>
-        </w:rPr>
-        <w:t>Giao</w:t>
-      </w:r>
-      <w:r>
-        <w:rPr>
-          <w:rFonts w:ascii="Roboto" w:eastAsia="Times New Roman" w:hAnsi="Roboto" w:cs="Times New Roman"/>
-          <w:b/>
-          <w:bCs/>
-          <w:kern w:val="0"/>
-          <w:sz w:val="27"/>
-          <w:szCs w:val="27"/>
-          <w:lang w:val="vi-VN"/>
-          <w14:ligatures w14:val="none"/>
-        </w:rPr>
-        <w:t xml:space="preserve"> thông công cộng </w:t>
+          <w14:ligatures w14:val="none"/>
+        </w:rPr>
+        <w:t>Chi phí ăn uống</w:t>
       </w:r>
     </w:p>
     <w:p>
       <w:pPr>
         <w:spacing w:after="312"/>
         <w:rPr>
-          <w:rFonts w:ascii="Roboto" w:eastAsia="Times New Roman" w:hAnsi="Roboto" w:cs="Times New Roman"/>
-          <w:color w:val="262626"/>
-          <w:kern w:val="0"/>
-          <w14:ligatures w14:val="none"/>
-        </w:rPr>
-      </w:pPr>
-      <w:r>
-        <w:rPr>
-          <w:rFonts w:ascii="Roboto" w:eastAsia="Times New Roman" w:hAnsi="Roboto" w:cs="Times New Roman"/>
-          <w:color w:val="262626"/>
-          <w:kern w:val="0"/>
-          <w14:ligatures w14:val="none"/>
-        </w:rPr>
-        <w:t>Khi đến Canada, bạn có thể lựa chọn một số phương tiện di chuyển phổ biến như: tàu hỏa, tàu ngầm, xe bus với mức giá khá rẻ và cũng rất tiện lợi để đi lại các nơi. Bên cạnh đó, taxi cũng là một lựa chọn phù hợp nếu muốn tiết kiệm thời gian. Ngoài ra, bạn cũng có thể thuê hẳn 1 chiếc xe hơi để tiện cho việc di chuyển đường dài. </w:t>
-      </w:r>
-    </w:p>
-    <w:p>
-      <w:pPr>
-        <w:spacing w:after="120"/>
-        <w:outlineLvl w:val="2"/>
-        <w:rPr>
-          <w:rFonts w:ascii="Roboto" w:eastAsia="Times New Roman" w:hAnsi="Roboto" w:cs="Times New Roman"/>
-          <w:b/>
-          <w:bCs/>
-          <w:kern w:val="0"/>
-          <w:sz w:val="27"/>
-          <w:szCs w:val="27"/>
-          <w14:ligatures w14:val="none"/>
-        </w:rPr>
-      </w:pPr>
-      <w:r>
-        <w:rPr>
-          <w:rFonts w:ascii="Roboto" w:eastAsia="Times New Roman" w:hAnsi="Roboto" w:cs="Times New Roman"/>
-          <w:b/>
-          <w:bCs/>
-          <w:kern w:val="0"/>
-          <w:sz w:val="27"/>
-          <w:szCs w:val="27"/>
-          <w14:ligatures w14:val="none"/>
-        </w:rPr>
-        <w:t>Chi phí nơi ở</w:t>
+          <w:rFonts w:ascii="Times New Roman" w:eastAsia="Times New Roman" w:hAnsi="Times New Roman" w:cs="Times New Roman"/>
+          <w:color w:val="000000" w:themeColor="text1"/>
+          <w:kern w:val="0"/>
+          <w:lang w:val="vi-VN"/>
+          <w14:ligatures w14:val="none"/>
+        </w:rPr>
+      </w:pPr>
+      <w:r>
+        <w:rPr>
+          <w:rFonts w:ascii="Times New Roman" w:eastAsia="Times New Roman" w:hAnsi="Times New Roman" w:cs="Times New Roman"/>
+          <w:color w:val="000000" w:themeColor="text1"/>
+          <w:kern w:val="0"/>
+          <w14:ligatures w14:val="none"/>
+        </w:rPr>
+        <w:t>Bạn</w:t>
+      </w:r>
+      <w:r>
+        <w:rPr>
+          <w:rFonts w:ascii="Times New Roman" w:eastAsia="Times New Roman" w:hAnsi="Times New Roman" w:cs="Times New Roman"/>
+          <w:color w:val="000000" w:themeColor="text1"/>
+          <w:kern w:val="0"/>
+          <w:lang w:val="vi-VN"/>
+          <w14:ligatures w14:val="none"/>
+        </w:rPr>
+        <w:t xml:space="preserve"> sẽ phải trả thêm 10% ~ 15% tiền tip sau khi sử dụng dịch vụ ăn uống tại tiệm. Hiện nay, một số tiệm bán thức ăn nhanh cũng đang áp dụng việc trả tiền tip.</w:t>
       </w:r>
     </w:p>
     <w:p>
       <w:pPr>
         <w:spacing w:after="312"/>
         <w:rPr>
-          <w:rFonts w:ascii="Roboto" w:eastAsia="Times New Roman" w:hAnsi="Roboto" w:cs="Times New Roman"/>
-          <w:color w:val="262626"/>
-          <w:kern w:val="0"/>
-          <w14:ligatures w14:val="none"/>
-        </w:rPr>
-      </w:pPr>
-      <w:r>
-        <w:rPr>
-          <w:rFonts w:ascii="Roboto" w:eastAsia="Times New Roman" w:hAnsi="Roboto" w:cs="Times New Roman"/>
-          <w:color w:val="262626"/>
-          <w:kern w:val="0"/>
-          <w14:ligatures w14:val="none"/>
-        </w:rPr>
-        <w:t>Nếu bạn muốn tiết kiệm khoản chi này thì có thể lựa chọn các ký túc xá giá rẻ. Thông thường, các ký túc xá, khách sạn bình dân 2 sao hay các nhà nghỉ nằm ở vùng ngoại ô tại Canada sẽ có mức giá khoảng $25 đến $100 mỗi đêm.</w:t>
-      </w:r>
-    </w:p>
-    <w:p>
-      <w:pPr>
-        <w:spacing w:after="312"/>
-        <w:rPr>
-          <w:rFonts w:ascii="Roboto" w:eastAsia="Times New Roman" w:hAnsi="Roboto" w:cs="Times New Roman"/>
-          <w:color w:val="262626"/>
-          <w:kern w:val="0"/>
-          <w14:ligatures w14:val="none"/>
-        </w:rPr>
-      </w:pPr>
-      <w:r>
-        <w:rPr>
-          <w:rFonts w:ascii="Roboto" w:eastAsia="Times New Roman" w:hAnsi="Roboto" w:cs="Times New Roman"/>
-          <w:color w:val="262626"/>
-          <w:kern w:val="0"/>
-          <w14:ligatures w14:val="none"/>
-        </w:rPr>
-        <w:t>Với một số khách sạn cao cấp hơn, chất lượng đánh giá khoảng 3, 4 sao thì mức giá sẽ dao động từ $100 USD đến $250 USD. </w:t>
-      </w:r>
-    </w:p>
-    <w:p>
-      <w:pPr>
-        <w:spacing w:after="312"/>
-        <w:rPr>
-          <w:rFonts w:ascii="Roboto" w:eastAsia="Times New Roman" w:hAnsi="Roboto" w:cs="Times New Roman"/>
-          <w:color w:val="262626"/>
-          <w:kern w:val="0"/>
-          <w14:ligatures w14:val="none"/>
-        </w:rPr>
-      </w:pPr>
-      <w:r>
-        <w:rPr>
-          <w:rFonts w:ascii="Roboto" w:eastAsia="Times New Roman" w:hAnsi="Roboto" w:cs="Times New Roman"/>
-          <w:color w:val="262626"/>
-          <w:kern w:val="0"/>
-          <w14:ligatures w14:val="none"/>
-        </w:rPr>
-        <w:t>Ngoài ra, nếu bạn muốn được nghỉ ngơi ở những khu nghỉ dưỡng cao cấp hay các khách sạn sang trọng (4 hoặc 5 sao) thì phải chi trả mức chi phí khoảng $200 USD đến $500 USD mỗi đêm. Hầu hết các khách sạn ở đây đều phục vụ đầy đủ bữa sáng cho khách du lịch.</w:t>
-      </w:r>
-    </w:p>
-    <w:p>
-      <w:pPr>
-        <w:spacing w:after="120"/>
-        <w:outlineLvl w:val="2"/>
-        <w:rPr>
-          <w:rFonts w:ascii="Roboto" w:eastAsia="Times New Roman" w:hAnsi="Roboto" w:cs="Times New Roman"/>
-          <w:b/>
-          <w:bCs/>
-          <w:kern w:val="0"/>
-          <w:sz w:val="27"/>
-          <w:szCs w:val="27"/>
-          <w14:ligatures w14:val="none"/>
-        </w:rPr>
-      </w:pPr>
-      <w:r>
-        <w:rPr>
-          <w:rFonts w:ascii="Roboto" w:eastAsia="Times New Roman" w:hAnsi="Roboto" w:cs="Times New Roman"/>
-          <w:b/>
-          <w:bCs/>
-          <w:kern w:val="0"/>
-          <w:sz w:val="27"/>
-          <w:szCs w:val="27"/>
-          <w14:ligatures w14:val="none"/>
-        </w:rPr>
-        <w:t>Chi phí ăn uống</w:t>
-      </w:r>
-    </w:p>
-    <w:p>
-      <w:pPr>
-        <w:spacing w:after="312"/>
-        <w:rPr>
-          <w:rFonts w:ascii="Roboto" w:eastAsia="Times New Roman" w:hAnsi="Roboto" w:cs="Times New Roman"/>
-          <w:color w:val="262626"/>
-          <w:kern w:val="0"/>
-          <w:lang w:val="vi-VN"/>
-          <w14:ligatures w14:val="none"/>
-        </w:rPr>
-      </w:pPr>
-      <w:r>
-        <w:rPr>
-          <w:rFonts w:ascii="Roboto" w:eastAsia="Times New Roman" w:hAnsi="Roboto" w:cs="Times New Roman"/>
-          <w:color w:val="262626"/>
-          <w:kern w:val="0"/>
-          <w14:ligatures w14:val="none"/>
-        </w:rPr>
-        <w:t>Bạn</w:t>
-      </w:r>
-      <w:r>
-        <w:rPr>
-          <w:rFonts w:ascii="Roboto" w:eastAsia="Times New Roman" w:hAnsi="Roboto" w:cs="Times New Roman"/>
-          <w:color w:val="262626"/>
-          <w:kern w:val="0"/>
-          <w:lang w:val="vi-VN"/>
-          <w14:ligatures w14:val="none"/>
-        </w:rPr>
-        <w:t xml:space="preserve"> sẽ phải trả thêm 10% ~ 15% tiền tip sau khi sử dụng dịch vụ ăn uống tại tiệm. Hiện nay, một số tiệm bán thức ăn nhanh cũng đang áp dụng việc trả tiền tip.</w:t>
-      </w:r>
-    </w:p>
-    <w:p>
-      <w:pPr>
-        <w:spacing w:after="312"/>
-        <w:rPr>
-          <w:rFonts w:ascii="Roboto" w:eastAsia="Times New Roman" w:hAnsi="Roboto" w:cs="Times New Roman"/>
-          <w:color w:val="262626"/>
-          <w:kern w:val="0"/>
-          <w14:ligatures w14:val="none"/>
-        </w:rPr>
-      </w:pPr>
-      <w:r>
-        <w:rPr>
-          <w:rFonts w:ascii="Roboto" w:eastAsia="Times New Roman" w:hAnsi="Roboto" w:cs="Times New Roman"/>
-          <w:color w:val="262626"/>
-          <w:kern w:val="0"/>
-          <w14:ligatures w14:val="none"/>
-        </w:rPr>
-        <w:lastRenderedPageBreak/>
+          <w:rFonts w:ascii="Times New Roman" w:eastAsia="Times New Roman" w:hAnsi="Times New Roman" w:cs="Times New Roman"/>
+          <w:color w:val="000000" w:themeColor="text1"/>
+          <w:kern w:val="0"/>
+          <w14:ligatures w14:val="none"/>
+        </w:rPr>
+      </w:pPr>
+      <w:r>
+        <w:rPr>
+          <w:rFonts w:ascii="Times New Roman" w:eastAsia="Times New Roman" w:hAnsi="Times New Roman" w:cs="Times New Roman"/>
+          <w:color w:val="000000" w:themeColor="text1"/>
+          <w:kern w:val="0"/>
+          <w14:ligatures w14:val="none"/>
+        </w:rPr>
         <w:t>Thống kê một số chi phí ăn uống trung bình trong ngày cụ thể như sau: </w:t>
       </w:r>
     </w:p>
@@ -663,19 +713,20 @@
         <w:spacing w:before="100" w:beforeAutospacing="1" w:after="48"/>
         <w:ind w:left="1032"/>
         <w:rPr>
-          <w:rFonts w:ascii="Roboto" w:eastAsia="Times New Roman" w:hAnsi="Roboto" w:cs="Times New Roman"/>
-          <w:color w:val="262626"/>
-          <w:kern w:val="0"/>
-          <w14:ligatures w14:val="none"/>
-        </w:rPr>
-      </w:pPr>
-      <w:r>
-        <w:rPr>
-          <w:rFonts w:ascii="Roboto" w:eastAsia="Times New Roman" w:hAnsi="Roboto" w:cs="Times New Roman"/>
-          <w:color w:val="262626"/>
-          <w:kern w:val="0"/>
-          <w14:ligatures w14:val="none"/>
-        </w:rPr>
+          <w:rFonts w:ascii="Times New Roman" w:eastAsia="Times New Roman" w:hAnsi="Times New Roman" w:cs="Times New Roman"/>
+          <w:color w:val="000000" w:themeColor="text1"/>
+          <w:kern w:val="0"/>
+          <w14:ligatures w14:val="none"/>
+        </w:rPr>
+      </w:pPr>
+      <w:r>
+        <w:rPr>
+          <w:rFonts w:ascii="Times New Roman" w:eastAsia="Times New Roman" w:hAnsi="Times New Roman" w:cs="Times New Roman"/>
+          <w:color w:val="000000" w:themeColor="text1"/>
+          <w:kern w:val="0"/>
+          <w14:ligatures w14:val="none"/>
+        </w:rPr>
+        <w:lastRenderedPageBreak/>
         <w:t>Bữa sáng tại một quán ăn: $15 USD</w:t>
       </w:r>
     </w:p>
@@ -688,16 +739,16 @@
         <w:spacing w:before="100" w:beforeAutospacing="1" w:after="48"/>
         <w:ind w:left="1032"/>
         <w:rPr>
-          <w:rFonts w:ascii="Roboto" w:eastAsia="Times New Roman" w:hAnsi="Roboto" w:cs="Times New Roman"/>
-          <w:color w:val="262626"/>
-          <w:kern w:val="0"/>
-          <w14:ligatures w14:val="none"/>
-        </w:rPr>
-      </w:pPr>
-      <w:r>
-        <w:rPr>
-          <w:rFonts w:ascii="Roboto" w:eastAsia="Times New Roman" w:hAnsi="Roboto" w:cs="Times New Roman"/>
-          <w:color w:val="262626"/>
+          <w:rFonts w:ascii="Times New Roman" w:eastAsia="Times New Roman" w:hAnsi="Times New Roman" w:cs="Times New Roman"/>
+          <w:color w:val="000000" w:themeColor="text1"/>
+          <w:kern w:val="0"/>
+          <w14:ligatures w14:val="none"/>
+        </w:rPr>
+      </w:pPr>
+      <w:r>
+        <w:rPr>
+          <w:rFonts w:ascii="Times New Roman" w:eastAsia="Times New Roman" w:hAnsi="Times New Roman" w:cs="Times New Roman"/>
+          <w:color w:val="000000" w:themeColor="text1"/>
           <w:kern w:val="0"/>
           <w14:ligatures w14:val="none"/>
         </w:rPr>
@@ -713,16 +764,16 @@
         <w:spacing w:before="100" w:beforeAutospacing="1" w:after="48"/>
         <w:ind w:left="1032"/>
         <w:rPr>
-          <w:rFonts w:ascii="Roboto" w:eastAsia="Times New Roman" w:hAnsi="Roboto" w:cs="Times New Roman"/>
-          <w:color w:val="262626"/>
-          <w:kern w:val="0"/>
-          <w14:ligatures w14:val="none"/>
-        </w:rPr>
-      </w:pPr>
-      <w:r>
-        <w:rPr>
-          <w:rFonts w:ascii="Roboto" w:eastAsia="Times New Roman" w:hAnsi="Roboto" w:cs="Times New Roman"/>
-          <w:color w:val="262626"/>
+          <w:rFonts w:ascii="Times New Roman" w:eastAsia="Times New Roman" w:hAnsi="Times New Roman" w:cs="Times New Roman"/>
+          <w:color w:val="000000" w:themeColor="text1"/>
+          <w:kern w:val="0"/>
+          <w14:ligatures w14:val="none"/>
+        </w:rPr>
+      </w:pPr>
+      <w:r>
+        <w:rPr>
+          <w:rFonts w:ascii="Times New Roman" w:eastAsia="Times New Roman" w:hAnsi="Times New Roman" w:cs="Times New Roman"/>
+          <w:color w:val="000000" w:themeColor="text1"/>
           <w:kern w:val="0"/>
           <w14:ligatures w14:val="none"/>
         </w:rPr>
@@ -734,23 +785,19 @@
         <w:spacing w:after="120"/>
         <w:outlineLvl w:val="2"/>
         <w:rPr>
-          <w:rFonts w:ascii="Roboto" w:eastAsia="Times New Roman" w:hAnsi="Roboto" w:cs="Times New Roman"/>
+          <w:rFonts w:ascii="Times New Roman" w:eastAsia="Times New Roman" w:hAnsi="Times New Roman" w:cs="Times New Roman"/>
           <w:b/>
           <w:bCs/>
           <w:kern w:val="0"/>
-          <w:sz w:val="27"/>
-          <w:szCs w:val="27"/>
-          <w14:ligatures w14:val="none"/>
-        </w:rPr>
-      </w:pPr>
-      <w:r>
-        <w:rPr>
-          <w:rFonts w:ascii="Roboto" w:eastAsia="Times New Roman" w:hAnsi="Roboto" w:cs="Times New Roman"/>
+          <w14:ligatures w14:val="none"/>
+        </w:rPr>
+      </w:pPr>
+      <w:r>
+        <w:rPr>
+          <w:rFonts w:ascii="Times New Roman" w:eastAsia="Times New Roman" w:hAnsi="Times New Roman" w:cs="Times New Roman"/>
           <w:b/>
           <w:bCs/>
           <w:kern w:val="0"/>
-          <w:sz w:val="27"/>
-          <w:szCs w:val="27"/>
           <w14:ligatures w14:val="none"/>
         </w:rPr>
         <w:t>Chi phí tham quan các địa điểm du lịch</w:t>
@@ -760,16 +807,16 @@
       <w:pPr>
         <w:spacing w:after="312"/>
         <w:rPr>
-          <w:rFonts w:ascii="Roboto" w:eastAsia="Times New Roman" w:hAnsi="Roboto" w:cs="Times New Roman"/>
-          <w:color w:val="262626"/>
-          <w:kern w:val="0"/>
-          <w14:ligatures w14:val="none"/>
-        </w:rPr>
-      </w:pPr>
-      <w:r>
-        <w:rPr>
-          <w:rFonts w:ascii="Roboto" w:eastAsia="Times New Roman" w:hAnsi="Roboto" w:cs="Times New Roman"/>
-          <w:color w:val="262626"/>
+          <w:rFonts w:ascii="Times New Roman" w:eastAsia="Times New Roman" w:hAnsi="Times New Roman" w:cs="Times New Roman"/>
+          <w:color w:val="000000" w:themeColor="text1"/>
+          <w:kern w:val="0"/>
+          <w14:ligatures w14:val="none"/>
+        </w:rPr>
+      </w:pPr>
+      <w:r>
+        <w:rPr>
+          <w:rFonts w:ascii="Times New Roman" w:eastAsia="Times New Roman" w:hAnsi="Times New Roman" w:cs="Times New Roman"/>
+          <w:color w:val="000000" w:themeColor="text1"/>
           <w:kern w:val="0"/>
           <w14:ligatures w14:val="none"/>
         </w:rPr>
@@ -785,16 +832,16 @@
         <w:spacing w:before="100" w:beforeAutospacing="1" w:after="48"/>
         <w:ind w:left="1032"/>
         <w:rPr>
-          <w:rFonts w:ascii="Roboto" w:eastAsia="Times New Roman" w:hAnsi="Roboto" w:cs="Times New Roman"/>
-          <w:color w:val="262626"/>
-          <w:kern w:val="0"/>
-          <w14:ligatures w14:val="none"/>
-        </w:rPr>
-      </w:pPr>
-      <w:r>
-        <w:rPr>
-          <w:rFonts w:ascii="Roboto" w:eastAsia="Times New Roman" w:hAnsi="Roboto" w:cs="Times New Roman"/>
-          <w:color w:val="262626"/>
+          <w:rFonts w:ascii="Times New Roman" w:eastAsia="Times New Roman" w:hAnsi="Times New Roman" w:cs="Times New Roman"/>
+          <w:color w:val="000000" w:themeColor="text1"/>
+          <w:kern w:val="0"/>
+          <w14:ligatures w14:val="none"/>
+        </w:rPr>
+      </w:pPr>
+      <w:r>
+        <w:rPr>
+          <w:rFonts w:ascii="Times New Roman" w:eastAsia="Times New Roman" w:hAnsi="Times New Roman" w:cs="Times New Roman"/>
+          <w:color w:val="000000" w:themeColor="text1"/>
           <w:kern w:val="0"/>
           <w14:ligatures w14:val="none"/>
         </w:rPr>
@@ -810,16 +857,16 @@
         <w:spacing w:before="100" w:beforeAutospacing="1" w:after="48"/>
         <w:ind w:left="1032"/>
         <w:rPr>
-          <w:rFonts w:ascii="Roboto" w:eastAsia="Times New Roman" w:hAnsi="Roboto" w:cs="Times New Roman"/>
-          <w:color w:val="262626"/>
-          <w:kern w:val="0"/>
-          <w14:ligatures w14:val="none"/>
-        </w:rPr>
-      </w:pPr>
-      <w:r>
-        <w:rPr>
-          <w:rFonts w:ascii="Roboto" w:eastAsia="Times New Roman" w:hAnsi="Roboto" w:cs="Times New Roman"/>
-          <w:color w:val="262626"/>
+          <w:rFonts w:ascii="Times New Roman" w:eastAsia="Times New Roman" w:hAnsi="Times New Roman" w:cs="Times New Roman"/>
+          <w:color w:val="000000" w:themeColor="text1"/>
+          <w:kern w:val="0"/>
+          <w14:ligatures w14:val="none"/>
+        </w:rPr>
+      </w:pPr>
+      <w:r>
+        <w:rPr>
+          <w:rFonts w:ascii="Times New Roman" w:eastAsia="Times New Roman" w:hAnsi="Times New Roman" w:cs="Times New Roman"/>
+          <w:color w:val="000000" w:themeColor="text1"/>
           <w:kern w:val="0"/>
           <w14:ligatures w14:val="none"/>
         </w:rPr>
@@ -835,16 +882,16 @@
         <w:spacing w:before="100" w:beforeAutospacing="1" w:after="48"/>
         <w:ind w:left="1032"/>
         <w:rPr>
-          <w:rFonts w:ascii="Roboto" w:eastAsia="Times New Roman" w:hAnsi="Roboto" w:cs="Times New Roman"/>
-          <w:color w:val="262626"/>
-          <w:kern w:val="0"/>
-          <w14:ligatures w14:val="none"/>
-        </w:rPr>
-      </w:pPr>
-      <w:r>
-        <w:rPr>
-          <w:rFonts w:ascii="Roboto" w:eastAsia="Times New Roman" w:hAnsi="Roboto" w:cs="Times New Roman"/>
-          <w:color w:val="262626"/>
+          <w:rFonts w:ascii="Times New Roman" w:eastAsia="Times New Roman" w:hAnsi="Times New Roman" w:cs="Times New Roman"/>
+          <w:color w:val="000000" w:themeColor="text1"/>
+          <w:kern w:val="0"/>
+          <w14:ligatures w14:val="none"/>
+        </w:rPr>
+      </w:pPr>
+      <w:r>
+        <w:rPr>
+          <w:rFonts w:ascii="Times New Roman" w:eastAsia="Times New Roman" w:hAnsi="Times New Roman" w:cs="Times New Roman"/>
+          <w:color w:val="000000" w:themeColor="text1"/>
           <w:kern w:val="0"/>
           <w14:ligatures w14:val="none"/>
         </w:rPr>
@@ -860,16 +907,16 @@
         <w:spacing w:before="100" w:beforeAutospacing="1" w:after="48"/>
         <w:ind w:left="1032"/>
         <w:rPr>
-          <w:rFonts w:ascii="Roboto" w:eastAsia="Times New Roman" w:hAnsi="Roboto" w:cs="Times New Roman"/>
-          <w:color w:val="262626"/>
-          <w:kern w:val="0"/>
-          <w14:ligatures w14:val="none"/>
-        </w:rPr>
-      </w:pPr>
-      <w:r>
-        <w:rPr>
-          <w:rFonts w:ascii="Roboto" w:eastAsia="Times New Roman" w:hAnsi="Roboto" w:cs="Times New Roman"/>
-          <w:color w:val="262626"/>
+          <w:rFonts w:ascii="Times New Roman" w:eastAsia="Times New Roman" w:hAnsi="Times New Roman" w:cs="Times New Roman"/>
+          <w:color w:val="000000" w:themeColor="text1"/>
+          <w:kern w:val="0"/>
+          <w14:ligatures w14:val="none"/>
+        </w:rPr>
+      </w:pPr>
+      <w:r>
+        <w:rPr>
+          <w:rFonts w:ascii="Times New Roman" w:eastAsia="Times New Roman" w:hAnsi="Times New Roman" w:cs="Times New Roman"/>
+          <w:color w:val="000000" w:themeColor="text1"/>
           <w:kern w:val="0"/>
           <w14:ligatures w14:val="none"/>
         </w:rPr>
@@ -880,6 +927,7 @@
       <w:pPr>
         <w:rPr>
           <w:rFonts w:ascii="Times New Roman" w:eastAsia="Times New Roman" w:hAnsi="Times New Roman" w:cs="Times New Roman"/>
+          <w:color w:val="000000" w:themeColor="text1"/>
           <w:kern w:val="0"/>
           <w14:ligatures w14:val="none"/>
         </w:rPr>
@@ -889,16 +937,16 @@
       <w:pPr>
         <w:spacing w:after="312"/>
         <w:rPr>
-          <w:rFonts w:ascii="Roboto" w:eastAsia="Times New Roman" w:hAnsi="Roboto" w:cs="Times New Roman"/>
-          <w:color w:val="262626"/>
-          <w:kern w:val="0"/>
-          <w14:ligatures w14:val="none"/>
-        </w:rPr>
-      </w:pPr>
-      <w:r>
-        <w:rPr>
-          <w:rFonts w:ascii="Roboto" w:eastAsia="Times New Roman" w:hAnsi="Roboto" w:cs="Times New Roman"/>
-          <w:color w:val="262626"/>
+          <w:rFonts w:ascii="Times New Roman" w:eastAsia="Times New Roman" w:hAnsi="Times New Roman" w:cs="Times New Roman"/>
+          <w:color w:val="000000" w:themeColor="text1"/>
+          <w:kern w:val="0"/>
+          <w14:ligatures w14:val="none"/>
+        </w:rPr>
+      </w:pPr>
+      <w:r>
+        <w:rPr>
+          <w:rFonts w:ascii="Times New Roman" w:eastAsia="Times New Roman" w:hAnsi="Times New Roman" w:cs="Times New Roman"/>
+          <w:color w:val="000000" w:themeColor="text1"/>
           <w:kern w:val="0"/>
           <w14:ligatures w14:val="none"/>
         </w:rPr>
@@ -910,23 +958,19 @@
         <w:spacing w:after="120"/>
         <w:outlineLvl w:val="2"/>
         <w:rPr>
-          <w:rFonts w:ascii="Roboto" w:eastAsia="Times New Roman" w:hAnsi="Roboto" w:cs="Times New Roman"/>
+          <w:rFonts w:ascii="Times New Roman" w:eastAsia="Times New Roman" w:hAnsi="Times New Roman" w:cs="Times New Roman"/>
           <w:b/>
           <w:bCs/>
           <w:kern w:val="0"/>
-          <w:sz w:val="27"/>
-          <w:szCs w:val="27"/>
-          <w14:ligatures w14:val="none"/>
-        </w:rPr>
-      </w:pPr>
-      <w:r>
-        <w:rPr>
-          <w:rFonts w:ascii="Roboto" w:eastAsia="Times New Roman" w:hAnsi="Roboto" w:cs="Times New Roman"/>
+          <w14:ligatures w14:val="none"/>
+        </w:rPr>
+      </w:pPr>
+      <w:r>
+        <w:rPr>
+          <w:rFonts w:ascii="Times New Roman" w:eastAsia="Times New Roman" w:hAnsi="Times New Roman" w:cs="Times New Roman"/>
           <w:b/>
           <w:bCs/>
           <w:kern w:val="0"/>
-          <w:sz w:val="27"/>
-          <w:szCs w:val="27"/>
           <w14:ligatures w14:val="none"/>
         </w:rPr>
         <w:t>Mua quà lưu niệm</w:t>
@@ -936,17 +980,17 @@
       <w:pPr>
         <w:spacing w:after="312"/>
         <w:rPr>
-          <w:rFonts w:ascii="Roboto" w:eastAsia="Times New Roman" w:hAnsi="Roboto" w:cs="Times New Roman"/>
-          <w:color w:val="262626"/>
-          <w:kern w:val="0"/>
-          <w:lang w:val="vi-VN"/>
-          <w14:ligatures w14:val="none"/>
-        </w:rPr>
-      </w:pPr>
-      <w:r>
-        <w:rPr>
-          <w:rFonts w:ascii="Roboto" w:eastAsia="Times New Roman" w:hAnsi="Roboto" w:cs="Times New Roman"/>
-          <w:color w:val="262626"/>
+          <w:rFonts w:ascii="Times New Roman" w:eastAsia="Times New Roman" w:hAnsi="Times New Roman" w:cs="Times New Roman"/>
+          <w:color w:val="000000" w:themeColor="text1"/>
+          <w:kern w:val="0"/>
+          <w:lang w:val="vi-VN"/>
+          <w14:ligatures w14:val="none"/>
+        </w:rPr>
+      </w:pPr>
+      <w:r>
+        <w:rPr>
+          <w:rFonts w:ascii="Times New Roman" w:eastAsia="Times New Roman" w:hAnsi="Times New Roman" w:cs="Times New Roman"/>
+          <w:color w:val="000000" w:themeColor="text1"/>
           <w:kern w:val="0"/>
           <w14:ligatures w14:val="none"/>
         </w:rPr>
@@ -954,8 +998,8 @@
       </w:r>
       <w:r>
         <w:rPr>
-          <w:rFonts w:ascii="Roboto" w:eastAsia="Times New Roman" w:hAnsi="Roboto" w:cs="Times New Roman"/>
-          <w:color w:val="262626"/>
+          <w:rFonts w:ascii="Times New Roman" w:eastAsia="Times New Roman" w:hAnsi="Times New Roman" w:cs="Times New Roman"/>
+          <w:color w:val="000000" w:themeColor="text1"/>
           <w:kern w:val="0"/>
           <w14:ligatures w14:val="none"/>
         </w:rPr>
@@ -963,8 +1007,8 @@
       </w:r>
       <w:r>
         <w:rPr>
-          <w:rFonts w:ascii="Roboto" w:eastAsia="Times New Roman" w:hAnsi="Roboto" w:cs="Times New Roman"/>
-          <w:color w:val="262626"/>
+          <w:rFonts w:ascii="Times New Roman" w:eastAsia="Times New Roman" w:hAnsi="Times New Roman" w:cs="Times New Roman"/>
+          <w:color w:val="000000" w:themeColor="text1"/>
           <w:kern w:val="0"/>
           <w:lang w:val="vi-VN"/>
           <w14:ligatures w14:val="none"/>
@@ -973,8 +1017,8 @@
       </w:r>
       <w:r>
         <w:rPr>
-          <w:rFonts w:ascii="Roboto" w:eastAsia="Times New Roman" w:hAnsi="Roboto" w:cs="Times New Roman"/>
-          <w:color w:val="262626"/>
+          <w:rFonts w:ascii="Times New Roman" w:eastAsia="Times New Roman" w:hAnsi="Times New Roman" w:cs="Times New Roman"/>
+          <w:color w:val="000000" w:themeColor="text1"/>
           <w:kern w:val="0"/>
           <w14:ligatures w14:val="none"/>
         </w:rPr>
@@ -982,8 +1026,8 @@
       </w:r>
       <w:r>
         <w:rPr>
-          <w:rFonts w:ascii="Roboto" w:eastAsia="Times New Roman" w:hAnsi="Roboto" w:cs="Times New Roman"/>
-          <w:color w:val="262626"/>
+          <w:rFonts w:ascii="Times New Roman" w:eastAsia="Times New Roman" w:hAnsi="Times New Roman" w:cs="Times New Roman"/>
+          <w:color w:val="000000" w:themeColor="text1"/>
           <w:kern w:val="0"/>
           <w14:ligatures w14:val="none"/>
         </w:rPr>
@@ -991,8 +1035,8 @@
       </w:r>
       <w:r>
         <w:rPr>
-          <w:rFonts w:ascii="Roboto" w:eastAsia="Times New Roman" w:hAnsi="Roboto" w:cs="Times New Roman"/>
-          <w:color w:val="262626"/>
+          <w:rFonts w:ascii="Times New Roman" w:eastAsia="Times New Roman" w:hAnsi="Times New Roman" w:cs="Times New Roman"/>
+          <w:color w:val="000000" w:themeColor="text1"/>
           <w:kern w:val="0"/>
           <w14:ligatures w14:val="none"/>
         </w:rPr>
@@ -1000,8 +1044,8 @@
       </w:r>
       <w:r>
         <w:rPr>
-          <w:rFonts w:ascii="Roboto" w:eastAsia="Times New Roman" w:hAnsi="Roboto" w:cs="Times New Roman"/>
-          <w:color w:val="262626"/>
+          <w:rFonts w:ascii="Times New Roman" w:eastAsia="Times New Roman" w:hAnsi="Times New Roman" w:cs="Times New Roman"/>
+          <w:color w:val="000000" w:themeColor="text1"/>
           <w:kern w:val="0"/>
           <w14:ligatures w14:val="none"/>
         </w:rPr>
@@ -1009,8 +1053,8 @@
       </w:r>
       <w:r>
         <w:rPr>
-          <w:rFonts w:ascii="Roboto" w:eastAsia="Times New Roman" w:hAnsi="Roboto" w:cs="Times New Roman"/>
-          <w:color w:val="262626"/>
+          <w:rFonts w:ascii="Times New Roman" w:eastAsia="Times New Roman" w:hAnsi="Times New Roman" w:cs="Times New Roman"/>
+          <w:color w:val="000000" w:themeColor="text1"/>
           <w:kern w:val="0"/>
           <w14:ligatures w14:val="none"/>
         </w:rPr>
@@ -1022,23 +1066,19 @@
         <w:spacing w:after="120"/>
         <w:outlineLvl w:val="2"/>
         <w:rPr>
-          <w:rFonts w:ascii="Roboto" w:eastAsia="Times New Roman" w:hAnsi="Roboto" w:cs="Times New Roman"/>
+          <w:rFonts w:ascii="Times New Roman" w:eastAsia="Times New Roman" w:hAnsi="Times New Roman" w:cs="Times New Roman"/>
           <w:b/>
           <w:bCs/>
           <w:kern w:val="0"/>
-          <w:sz w:val="27"/>
-          <w:szCs w:val="27"/>
-          <w14:ligatures w14:val="none"/>
-        </w:rPr>
-      </w:pPr>
-      <w:r>
-        <w:rPr>
-          <w:rFonts w:ascii="Roboto" w:eastAsia="Times New Roman" w:hAnsi="Roboto" w:cs="Times New Roman"/>
+          <w14:ligatures w14:val="none"/>
+        </w:rPr>
+      </w:pPr>
+      <w:r>
+        <w:rPr>
+          <w:rFonts w:ascii="Times New Roman" w:eastAsia="Times New Roman" w:hAnsi="Times New Roman" w:cs="Times New Roman"/>
           <w:b/>
           <w:bCs/>
           <w:kern w:val="0"/>
-          <w:sz w:val="27"/>
-          <w:szCs w:val="27"/>
           <w14:ligatures w14:val="none"/>
         </w:rPr>
         <w:t>Các chi phí khác</w:t>
@@ -1048,16 +1088,16 @@
       <w:pPr>
         <w:spacing w:after="312"/>
         <w:rPr>
-          <w:rFonts w:ascii="Roboto" w:eastAsia="Times New Roman" w:hAnsi="Roboto" w:cs="Times New Roman"/>
-          <w:color w:val="262626"/>
-          <w:kern w:val="0"/>
-          <w14:ligatures w14:val="none"/>
-        </w:rPr>
-      </w:pPr>
-      <w:r>
-        <w:rPr>
-          <w:rFonts w:ascii="Roboto" w:eastAsia="Times New Roman" w:hAnsi="Roboto" w:cs="Times New Roman"/>
-          <w:color w:val="262626"/>
+          <w:rFonts w:ascii="Times New Roman" w:eastAsia="Times New Roman" w:hAnsi="Times New Roman" w:cs="Times New Roman"/>
+          <w:color w:val="000000" w:themeColor="text1"/>
+          <w:kern w:val="0"/>
+          <w14:ligatures w14:val="none"/>
+        </w:rPr>
+      </w:pPr>
+      <w:r>
+        <w:rPr>
+          <w:rFonts w:ascii="Times New Roman" w:eastAsia="Times New Roman" w:hAnsi="Times New Roman" w:cs="Times New Roman"/>
+          <w:color w:val="000000" w:themeColor="text1"/>
           <w:kern w:val="0"/>
           <w14:ligatures w14:val="none"/>
         </w:rPr>
@@ -1069,25 +1109,21 @@
         <w:spacing w:after="120"/>
         <w:outlineLvl w:val="1"/>
         <w:rPr>
-          <w:rFonts w:ascii="Roboto" w:eastAsia="Times New Roman" w:hAnsi="Roboto" w:cs="Times New Roman"/>
+          <w:rFonts w:ascii="Times New Roman" w:eastAsia="Times New Roman" w:hAnsi="Times New Roman" w:cs="Times New Roman"/>
           <w:b/>
           <w:bCs/>
           <w:color w:val="262626"/>
           <w:kern w:val="0"/>
-          <w:sz w:val="36"/>
-          <w:szCs w:val="36"/>
-          <w14:ligatures w14:val="none"/>
-        </w:rPr>
-      </w:pPr>
-      <w:r>
-        <w:rPr>
-          <w:rFonts w:ascii="Roboto" w:eastAsia="Times New Roman" w:hAnsi="Roboto" w:cs="Times New Roman"/>
+          <w14:ligatures w14:val="none"/>
+        </w:rPr>
+      </w:pPr>
+      <w:r>
+        <w:rPr>
+          <w:rFonts w:ascii="Times New Roman" w:eastAsia="Times New Roman" w:hAnsi="Times New Roman" w:cs="Times New Roman"/>
           <w:b/>
           <w:bCs/>
           <w:color w:val="262626"/>
           <w:kern w:val="0"/>
-          <w:sz w:val="36"/>
-          <w:szCs w:val="36"/>
           <w14:ligatures w14:val="none"/>
         </w:rPr>
         <w:t>Du lịch Canada được mang bao nhiêu tiền? </w:t>
@@ -1097,16 +1133,16 @@
       <w:pPr>
         <w:spacing w:after="312"/>
         <w:rPr>
-          <w:rFonts w:ascii="Roboto" w:eastAsia="Times New Roman" w:hAnsi="Roboto" w:cs="Times New Roman"/>
-          <w:color w:val="262626"/>
-          <w:kern w:val="0"/>
-          <w14:ligatures w14:val="none"/>
-        </w:rPr>
-      </w:pPr>
-      <w:r>
-        <w:rPr>
-          <w:rFonts w:ascii="Roboto" w:eastAsia="Times New Roman" w:hAnsi="Roboto" w:cs="Times New Roman"/>
-          <w:color w:val="262626"/>
+          <w:rFonts w:ascii="Times New Roman" w:eastAsia="Times New Roman" w:hAnsi="Times New Roman" w:cs="Times New Roman"/>
+          <w:color w:val="000000" w:themeColor="text1"/>
+          <w:kern w:val="0"/>
+          <w14:ligatures w14:val="none"/>
+        </w:rPr>
+      </w:pPr>
+      <w:r>
+        <w:rPr>
+          <w:rFonts w:ascii="Times New Roman" w:eastAsia="Times New Roman" w:hAnsi="Times New Roman" w:cs="Times New Roman"/>
+          <w:color w:val="000000" w:themeColor="text1"/>
           <w:kern w:val="0"/>
           <w14:ligatures w14:val="none"/>
         </w:rPr>
@@ -1117,16 +1153,16 @@
       <w:pPr>
         <w:spacing w:after="312"/>
         <w:rPr>
-          <w:rFonts w:ascii="Roboto" w:eastAsia="Times New Roman" w:hAnsi="Roboto" w:cs="Times New Roman"/>
-          <w:color w:val="262626"/>
-          <w:kern w:val="0"/>
-          <w14:ligatures w14:val="none"/>
-        </w:rPr>
-      </w:pPr>
-      <w:r>
-        <w:rPr>
-          <w:rFonts w:ascii="Roboto" w:eastAsia="Times New Roman" w:hAnsi="Roboto" w:cs="Times New Roman"/>
-          <w:color w:val="262626"/>
+          <w:rFonts w:ascii="Times New Roman" w:eastAsia="Times New Roman" w:hAnsi="Times New Roman" w:cs="Times New Roman"/>
+          <w:color w:val="000000" w:themeColor="text1"/>
+          <w:kern w:val="0"/>
+          <w14:ligatures w14:val="none"/>
+        </w:rPr>
+      </w:pPr>
+      <w:r>
+        <w:rPr>
+          <w:rFonts w:ascii="Times New Roman" w:eastAsia="Times New Roman" w:hAnsi="Times New Roman" w:cs="Times New Roman"/>
+          <w:color w:val="000000" w:themeColor="text1"/>
           <w:kern w:val="0"/>
           <w14:ligatures w14:val="none"/>
         </w:rPr>
@@ -1137,17 +1173,17 @@
       <w:pPr>
         <w:spacing w:after="312"/>
         <w:rPr>
-          <w:rFonts w:ascii="Roboto" w:eastAsia="Times New Roman" w:hAnsi="Roboto" w:cs="Times New Roman"/>
-          <w:color w:val="262626"/>
-          <w:kern w:val="0"/>
-          <w:lang w:val="vi-VN"/>
-          <w14:ligatures w14:val="none"/>
-        </w:rPr>
-      </w:pPr>
-      <w:r>
-        <w:rPr>
-          <w:rFonts w:ascii="Roboto" w:eastAsia="Times New Roman" w:hAnsi="Roboto" w:cs="Times New Roman"/>
-          <w:color w:val="262626"/>
+          <w:rFonts w:ascii="Times New Roman" w:eastAsia="Times New Roman" w:hAnsi="Times New Roman" w:cs="Times New Roman"/>
+          <w:color w:val="000000" w:themeColor="text1"/>
+          <w:kern w:val="0"/>
+          <w:lang w:val="vi-VN"/>
+          <w14:ligatures w14:val="none"/>
+        </w:rPr>
+      </w:pPr>
+      <w:r>
+        <w:rPr>
+          <w:rFonts w:ascii="Times New Roman" w:eastAsia="Times New Roman" w:hAnsi="Times New Roman" w:cs="Times New Roman"/>
+          <w:color w:val="000000" w:themeColor="text1"/>
           <w:kern w:val="0"/>
           <w14:ligatures w14:val="none"/>
         </w:rPr>
@@ -1155,8 +1191,8 @@
       </w:r>
       <w:r>
         <w:rPr>
-          <w:rFonts w:ascii="Roboto" w:eastAsia="Times New Roman" w:hAnsi="Roboto" w:cs="Times New Roman"/>
-          <w:color w:val="262626"/>
+          <w:rFonts w:ascii="Times New Roman" w:eastAsia="Times New Roman" w:hAnsi="Times New Roman" w:cs="Times New Roman"/>
+          <w:color w:val="000000" w:themeColor="text1"/>
           <w:kern w:val="0"/>
           <w:lang w:val="vi-VN"/>
           <w14:ligatures w14:val="none"/>
@@ -1175,7 +1211,7 @@
 </file>
 
 <file path=word/numbering.xml><?xml version="1.0" encoding="utf-8"?>
-<w:numbering xmlns:wpc="http://schemas.microsoft.com/office/word/2010/wordprocessingCanvas" xmlns:cx="http://schemas.microsoft.com/office/drawing/2014/chartex" xmlns:cx1="http://schemas.microsoft.com/office/drawing/2015/9/8/chartex" xmlns:cx2="http://schemas.microsoft.com/office/drawing/2015/10/21/chartex" xmlns:cx3="http://schemas.microsoft.com/office/drawing/2016/5/9/chartex" xmlns:cx4="http://schemas.microsoft.com/office/drawing/2016/5/10/chartex" xmlns:cx5="http://schemas.microsoft.com/office/drawing/2016/5/11/chartex" xmlns:cx6="http://schemas.microsoft.com/office/drawing/2016/5/12/chartex" xmlns:cx7="http://schemas.microsoft.com/office/drawing/2016/5/13/chartex" xmlns:cx8="http://schemas.microsoft.com/office/drawing/2016/5/14/chartex" xmlns:mc="http://schemas.openxmlformats.org/markup-compatibility/2006" xmlns:aink="http://schemas.microsoft.com/office/drawing/2016/ink" xmlns:am3d="http://schemas.microsoft.com/office/drawing/2017/model3d" xmlns:o="urn:schemas-microsoft-com:office:office" xmlns:oel="http://schemas.microsoft.com/office/2019/extlst" xmlns:r="http://schemas.openxmlformats.org/officeDocument/2006/relationships" xmlns:m="http://schemas.openxmlformats.org/officeDocument/2006/math" xmlns:v="urn:schemas-microsoft-com:vml" xmlns:wp14="http://schemas.microsoft.com/office/word/2010/wordprocessingDrawing" xmlns:wp="http://schemas.openxmlformats.org/drawingml/2006/wordprocessingDrawing" xmlns:w10="urn:schemas-microsoft-com:office:word" xmlns:w="http://schemas.openxmlformats.org/wordprocessingml/2006/main" xmlns:w14="http://schemas.microsoft.com/office/word/2010/wordml" xmlns:w15="http://schemas.microsoft.com/office/word/2012/wordml" xmlns:w16cex="http://schemas.microsoft.com/office/word/2018/wordml/cex" xmlns:w16cid="http://schemas.microsoft.com/office/word/2016/wordml/cid" xmlns:w16="http://schemas.microsoft.com/office/word/2018/wordml" xmlns:w16sdtdh="http://schemas.microsoft.com/office/word/2020/wordml/sdtdatahash" xmlns:w16se="http://schemas.microsoft.com/office/word/2015/wordml/symex" xmlns:wpg="http://schemas.microsoft.com/office/word/2010/wordprocessingGroup" xmlns:wpi="http://schemas.microsoft.com/office/word/2010/wordprocessingInk" xmlns:wne="http://schemas.microsoft.com/office/word/2006/wordml" xmlns:wps="http://schemas.microsoft.com/office/word/2010/wordprocessingShape" mc:Ignorable="w14 w15 w16se w16cid w16 w16cex w16sdtdh wp14">
+<w:numbering xmlns:wpc="http://schemas.microsoft.com/office/word/2010/wordprocessingCanvas" xmlns:cx="http://schemas.microsoft.com/office/drawing/2014/chartex" xmlns:cx1="http://schemas.microsoft.com/office/drawing/2015/9/8/chartex" xmlns:cx2="http://schemas.microsoft.com/office/drawing/2015/10/21/chartex" xmlns:cx3="http://schemas.microsoft.com/office/drawing/2016/5/9/chartex" xmlns:cx4="http://schemas.microsoft.com/office/drawing/2016/5/10/chartex" xmlns:cx5="http://schemas.microsoft.com/office/drawing/2016/5/11/chartex" xmlns:cx6="http://schemas.microsoft.com/office/drawing/2016/5/12/chartex" xmlns:cx7="http://schemas.microsoft.com/office/drawing/2016/5/13/chartex" xmlns:cx8="http://schemas.microsoft.com/office/drawing/2016/5/14/chartex" xmlns:mc="http://schemas.openxmlformats.org/markup-compatibility/2006" xmlns:aink="http://schemas.microsoft.com/office/drawing/2016/ink" xmlns:am3d="http://schemas.microsoft.com/office/drawing/2017/model3d" xmlns:o="urn:schemas-microsoft-com:office:office" xmlns:oel="http://schemas.microsoft.com/office/2019/extlst" xmlns:r="http://schemas.openxmlformats.org/officeDocument/2006/relationships" xmlns:m="http://schemas.openxmlformats.org/officeDocument/2006/math" xmlns:v="urn:schemas-microsoft-com:vml" xmlns:wp14="http://schemas.microsoft.com/office/word/2010/wordprocessingDrawing" xmlns:wp="http://schemas.openxmlformats.org/drawingml/2006/wordprocessingDrawing" xmlns:w10="urn:schemas-microsoft-com:office:word" xmlns:w="http://schemas.openxmlformats.org/wordprocessingml/2006/main" xmlns:w14="http://schemas.microsoft.com/office/word/2010/wordml" xmlns:w15="http://schemas.microsoft.com/office/word/2012/wordml" xmlns:w16cex="http://schemas.microsoft.com/office/word/2018/wordml/cex" xmlns:w16cid="http://schemas.microsoft.com/office/word/2016/wordml/cid" xmlns:w16="http://schemas.microsoft.com/office/word/2018/wordml" xmlns:w16du="http://schemas.microsoft.com/office/word/2023/wordml/word16du" xmlns:w16sdtdh="http://schemas.microsoft.com/office/word/2020/wordml/sdtdatahash" xmlns:w16se="http://schemas.microsoft.com/office/word/2015/wordml/symex" xmlns:wpg="http://schemas.microsoft.com/office/word/2010/wordprocessingGroup" xmlns:wpi="http://schemas.microsoft.com/office/word/2010/wordprocessingInk" xmlns:wne="http://schemas.microsoft.com/office/word/2006/wordml" xmlns:wps="http://schemas.microsoft.com/office/word/2010/wordprocessingShape" mc:Ignorable="w14 w15 w16se w16cid w16 w16cex w16sdtdh wp14">
   <w:abstractNum w:abstractNumId="0" w15:restartNumberingAfterBreak="0">
     <w:nsid w:val="104B3D3B"/>
     <w:multiLevelType w:val="multilevel"/>
@@ -1633,7 +1669,7 @@
       <w:lvlText w:val="-"/>
       <w:lvlJc w:val="left"/>
       <w:pPr>
-        <w:ind w:left="720" w:hanging="360"/>
+        <w:ind w:left="360" w:hanging="360"/>
       </w:pPr>
       <w:rPr>
         <w:rFonts w:ascii="Roboto" w:eastAsiaTheme="minorHAnsi" w:hAnsi="Roboto" w:cstheme="minorBidi" w:hint="default"/>
@@ -1645,7 +1681,7 @@
       <w:lvlText w:val="o"/>
       <w:lvlJc w:val="left"/>
       <w:pPr>
-        <w:ind w:left="1440" w:hanging="360"/>
+        <w:ind w:left="1080" w:hanging="360"/>
       </w:pPr>
       <w:rPr>
         <w:rFonts w:ascii="Courier New" w:hAnsi="Courier New" w:cs="Courier New" w:hint="default"/>
@@ -1657,7 +1693,7 @@
       <w:lvlText w:val=""/>
       <w:lvlJc w:val="left"/>
       <w:pPr>
-        <w:ind w:left="2160" w:hanging="360"/>
+        <w:ind w:left="1800" w:hanging="360"/>
       </w:pPr>
       <w:rPr>
         <w:rFonts w:ascii="Wingdings" w:hAnsi="Wingdings" w:hint="default"/>
@@ -1669,7 +1705,7 @@
       <w:lvlText w:val=""/>
       <w:lvlJc w:val="left"/>
       <w:pPr>
-        <w:ind w:left="2880" w:hanging="360"/>
+        <w:ind w:left="2520" w:hanging="360"/>
       </w:pPr>
       <w:rPr>
         <w:rFonts w:ascii="Symbol" w:hAnsi="Symbol" w:hint="default"/>
@@ -1681,7 +1717,7 @@
       <w:lvlText w:val="o"/>
       <w:lvlJc w:val="left"/>
       <w:pPr>
-        <w:ind w:left="3600" w:hanging="360"/>
+        <w:ind w:left="3240" w:hanging="360"/>
       </w:pPr>
       <w:rPr>
         <w:rFonts w:ascii="Courier New" w:hAnsi="Courier New" w:cs="Courier New" w:hint="default"/>
@@ -1693,7 +1729,7 @@
       <w:lvlText w:val=""/>
       <w:lvlJc w:val="left"/>
       <w:pPr>
-        <w:ind w:left="4320" w:hanging="360"/>
+        <w:ind w:left="3960" w:hanging="360"/>
       </w:pPr>
       <w:rPr>
         <w:rFonts w:ascii="Wingdings" w:hAnsi="Wingdings" w:hint="default"/>
@@ -1705,7 +1741,7 @@
       <w:lvlText w:val=""/>
       <w:lvlJc w:val="left"/>
       <w:pPr>
-        <w:ind w:left="5040" w:hanging="360"/>
+        <w:ind w:left="4680" w:hanging="360"/>
       </w:pPr>
       <w:rPr>
         <w:rFonts w:ascii="Symbol" w:hAnsi="Symbol" w:hint="default"/>
@@ -1717,7 +1753,7 @@
       <w:lvlText w:val="o"/>
       <w:lvlJc w:val="left"/>
       <w:pPr>
-        <w:ind w:left="5760" w:hanging="360"/>
+        <w:ind w:left="5400" w:hanging="360"/>
       </w:pPr>
       <w:rPr>
         <w:rFonts w:ascii="Courier New" w:hAnsi="Courier New" w:cs="Courier New" w:hint="default"/>
@@ -1729,7 +1765,7 @@
       <w:lvlText w:val=""/>
       <w:lvlJc w:val="left"/>
       <w:pPr>
-        <w:ind w:left="6480" w:hanging="360"/>
+        <w:ind w:left="6120" w:hanging="360"/>
       </w:pPr>
       <w:rPr>
         <w:rFonts w:ascii="Wingdings" w:hAnsi="Wingdings" w:hint="default"/>
@@ -1760,7 +1796,7 @@
         <w:kern w:val="2"/>
         <w:sz w:val="24"/>
         <w:szCs w:val="24"/>
-        <w:lang w:val="en-VN" w:eastAsia="en-US" w:bidi="ar-SA"/>
+        <w:lang w:eastAsia="en-US" w:bidi="ar-SA"/>
         <w14:ligatures w14:val="standardContextual"/>
       </w:rPr>
     </w:rPrDefault>
@@ -2148,6 +2184,27 @@
     <w:name w:val="Normal"/>
     <w:qFormat/>
   </w:style>
+  <w:style w:type="paragraph" w:styleId="Heading1">
+    <w:name w:val="heading 1"/>
+    <w:basedOn w:val="Normal"/>
+    <w:next w:val="Normal"/>
+    <w:link w:val="Heading1Char"/>
+    <w:uiPriority w:val="9"/>
+    <w:qFormat/>
+    <w:rsid w:val="00090578"/>
+    <w:pPr>
+      <w:keepNext/>
+      <w:keepLines/>
+      <w:spacing w:before="240"/>
+      <w:outlineLvl w:val="0"/>
+    </w:pPr>
+    <w:rPr>
+      <w:rFonts w:asciiTheme="majorHAnsi" w:eastAsiaTheme="majorEastAsia" w:hAnsiTheme="majorHAnsi" w:cstheme="majorBidi"/>
+      <w:color w:val="2F5496" w:themeColor="accent1" w:themeShade="BF"/>
+      <w:sz w:val="32"/>
+      <w:szCs w:val="32"/>
+    </w:rPr>
+  </w:style>
   <w:style w:type="paragraph" w:styleId="Heading2">
     <w:name w:val="heading 2"/>
     <w:basedOn w:val="Normal"/>
@@ -2275,6 +2332,19 @@
       <w:ind w:left="720"/>
       <w:contextualSpacing/>
     </w:pPr>
+  </w:style>
+  <w:style w:type="character" w:customStyle="1" w:styleId="Heading1Char">
+    <w:name w:val="Heading 1 Char"/>
+    <w:basedOn w:val="DefaultParagraphFont"/>
+    <w:link w:val="Heading1"/>
+    <w:uiPriority w:val="9"/>
+    <w:rsid w:val="00090578"/>
+    <w:rPr>
+      <w:rFonts w:asciiTheme="majorHAnsi" w:eastAsiaTheme="majorEastAsia" w:hAnsiTheme="majorHAnsi" w:cstheme="majorBidi"/>
+      <w:color w:val="2F5496" w:themeColor="accent1" w:themeShade="BF"/>
+      <w:sz w:val="32"/>
+      <w:szCs w:val="32"/>
+    </w:rPr>
   </w:style>
 </w:styles>
 </file>

</xml_diff>